<commit_message>
Corretto stile nome di un file
</commit_message>
<xml_diff>
--- a/es3/RelazioneEs3.docx
+++ b/es3/RelazioneEs3.docx
@@ -209,6 +209,9 @@
       </w:r>
       <w:proofErr w:type="spellStart"/>
       <w:r>
+        <w:rPr>
+          <w:i/>
+        </w:rPr>
         <w:t>TorriHanoi.jas</w:t>
       </w:r>
       <w:proofErr w:type="spellEnd"/>
@@ -383,13 +386,7 @@
         <w:t xml:space="preserve"> </w:t>
       </w:r>
       <w:r>
-        <w:t>troviamo</w:t>
-      </w:r>
-      <w:r>
-        <w:t>: il carica</w:t>
-      </w:r>
-      <w:r>
-        <w:t xml:space="preserve">mento sullo </w:t>
+        <w:t xml:space="preserve">troviamo: il caricamento sullo </w:t>
       </w:r>
       <w:proofErr w:type="spellStart"/>
       <w:r>
@@ -397,10 +394,7 @@
       </w:r>
       <w:proofErr w:type="spellEnd"/>
       <w:r>
-        <w:t xml:space="preserve"> dei parametri e</w:t>
-      </w:r>
-      <w:r>
-        <w:t xml:space="preserve"> la chiamata all’</w:t>
+        <w:t xml:space="preserve"> dei parametri e la chiamata all’</w:t>
       </w:r>
       <w:r>
         <w:rPr>
@@ -10771,8 +10765,6 @@
           <w:rStyle w:val="Rimandonotaapidipagina"/>
         </w:rPr>
       </w:pPr>
-      <w:bookmarkStart w:id="0" w:name="_GoBack"/>
-      <w:bookmarkEnd w:id="0"/>
     </w:p>
     <w:p>
       <w:pPr>
@@ -10817,6 +10809,8 @@
         </w:rPr>
         <w:t>)</w:t>
       </w:r>
+      <w:bookmarkStart w:id="0" w:name="_GoBack"/>
+      <w:bookmarkEnd w:id="0"/>
     </w:p>
     <w:p>
       <w:pPr>
@@ -10942,7 +10936,7 @@
         <w:noProof/>
         <w:lang w:bidi="it-IT"/>
       </w:rPr>
-      <w:t>4</w:t>
+      <w:t>2</w:t>
     </w:r>
     <w:r>
       <w:rPr>
@@ -12383,6 +12377,7 @@
   <w:style w:type="character" w:default="1" w:styleId="Carpredefinitoparagrafo">
     <w:name w:val="Default Paragraph Font"/>
     <w:uiPriority w:val="1"/>
+    <w:semiHidden/>
     <w:unhideWhenUsed/>
   </w:style>
   <w:style w:type="table" w:default="1" w:styleId="Tabellanormale">

</xml_diff>

<commit_message>
iniziando parte 3 es 3
</commit_message>
<xml_diff>
--- a/es3/RelazioneEs3.docx
+++ b/es3/RelazioneEs3.docx
@@ -33,16 +33,8 @@
         <w:rPr>
           <w:lang w:bidi="it-IT"/>
         </w:rPr>
-        <w:t>onero per la parte pratica dell</w:t>
+        <w:t>onero per la parte pratica dell’</w:t>
       </w:r>
-      <w:bookmarkStart w:id="0" w:name="_GoBack"/>
-      <w:r>
-        <w:rPr>
-          <w:lang w:bidi="it-IT"/>
-        </w:rPr>
-        <w:t>’</w:t>
-      </w:r>
-      <w:bookmarkEnd w:id="0"/>
       <w:r>
         <w:rPr>
           <w:lang w:bidi="it-IT"/>
@@ -9709,19 +9701,7 @@
                               <w:rPr>
                                 <w:rStyle w:val="Rimandonotaapidipagina"/>
                               </w:rPr>
-                              <w:t>al se</w:t>
-                            </w:r>
-                            <w:r>
-                              <w:rPr>
-                                <w:rStyle w:val="Rimandonotaapidipagina"/>
-                              </w:rPr>
-                              <w:t>sto livello di chiamata ricorsi</w:t>
-                            </w:r>
-                            <w:r>
-                              <w:rPr>
-                                <w:rStyle w:val="Rimandonotaapidipagina"/>
-                              </w:rPr>
-                              <w:t xml:space="preserve">va alla funzione </w:t>
+                              <w:t xml:space="preserve">al sesto livello di chiamata ricorsiva alla funzione </w:t>
                             </w:r>
                             <w:proofErr w:type="spellStart"/>
                             <w:r>
@@ -9888,19 +9868,7 @@
                         <w:rPr>
                           <w:rStyle w:val="Rimandonotaapidipagina"/>
                         </w:rPr>
-                        <w:t>al se</w:t>
-                      </w:r>
-                      <w:r>
-                        <w:rPr>
-                          <w:rStyle w:val="Rimandonotaapidipagina"/>
-                        </w:rPr>
-                        <w:t>sto livello di chiamata ricorsi</w:t>
-                      </w:r>
-                      <w:r>
-                        <w:rPr>
-                          <w:rStyle w:val="Rimandonotaapidipagina"/>
-                        </w:rPr>
-                        <w:t xml:space="preserve">va alla funzione </w:t>
+                        <w:t xml:space="preserve">al sesto livello di chiamata ricorsiva alla funzione </w:t>
                       </w:r>
                       <w:proofErr w:type="spellStart"/>
                       <w:r>
@@ -10307,7 +10275,22 @@
         <w:t xml:space="preserve"> </w:t>
       </w:r>
       <w:r>
-        <w:t>(8)</w:t>
+        <w:t>(</w:t>
+      </w:r>
+      <w:r>
+        <w:rPr>
+          <w:rFonts w:ascii="Courier New" w:hAnsi="Courier New" w:cs="Courier New"/>
+        </w:rPr>
+        <w:t>0x0</w:t>
+      </w:r>
+      <w:r>
+        <w:rPr>
+          <w:rFonts w:ascii="Courier New" w:hAnsi="Courier New" w:cs="Courier New"/>
+        </w:rPr>
+        <w:t>8</w:t>
+      </w:r>
+      <w:r>
+        <w:t>)</w:t>
       </w:r>
       <w:r>
         <w:t>.</w:t>
@@ -20897,6 +20880,447 @@
         <w:lastRenderedPageBreak/>
         <w:t>ANALISI DEL COMPORTAMENTO DEL METODO RICORSIVO</w:t>
       </w:r>
+    </w:p>
+    <w:p>
+      <w:pPr>
+        <w:spacing w:line="240" w:lineRule="auto"/>
+        <w:rPr>
+          <w:sz w:val="22"/>
+        </w:rPr>
+      </w:pPr>
+      <w:r>
+        <w:t>Per poter effettuare un</w:t>
+      </w:r>
+      <w:r>
+        <w:t>0</w:t>
+      </w:r>
+      <w:r>
+        <w:t xml:space="preserve"> studio approfondito del comportamento del metodo ricorsivo abbiamo implementato un code editor con relativo Debugger. I </w:t>
+      </w:r>
+      <w:proofErr w:type="spellStart"/>
+      <w:r>
+        <w:t>breackpoint</w:t>
+      </w:r>
+      <w:proofErr w:type="spellEnd"/>
+      <w:r>
+        <w:t xml:space="preserve"> sono stati </w:t>
+      </w:r>
+      <w:r>
+        <w:t xml:space="preserve">alla prima istruzione di </w:t>
+      </w:r>
+      <w:proofErr w:type="spellStart"/>
+      <w:r>
+        <w:rPr>
+          <w:rFonts w:ascii="Courier New" w:hAnsi="Courier New" w:cs="Courier New"/>
+          <w:color w:val="FFC000"/>
+          <w:spacing w:val="-20"/>
+          <w:lang w:eastAsia="it-IT"/>
+        </w:rPr>
+        <w:t>torriHanoi</w:t>
+      </w:r>
+      <w:proofErr w:type="spellEnd"/>
+      <w:r>
+        <w:rPr>
+          <w:rFonts w:ascii="Courier New" w:hAnsi="Courier New" w:cs="Courier New"/>
+          <w:color w:val="FFC000"/>
+          <w:spacing w:val="-20"/>
+          <w:lang w:eastAsia="it-IT"/>
+        </w:rPr>
+        <w:t>(</w:t>
+      </w:r>
+      <w:proofErr w:type="spellStart"/>
+      <w:proofErr w:type="gramStart"/>
+      <w:r>
+        <w:rPr>
+          <w:rFonts w:ascii="Courier New" w:hAnsi="Courier New" w:cs="Courier New"/>
+          <w:color w:val="FFC000"/>
+          <w:spacing w:val="-20"/>
+          <w:lang w:eastAsia="it-IT"/>
+        </w:rPr>
+        <w:t>n,a</w:t>
+      </w:r>
+      <w:proofErr w:type="gramEnd"/>
+      <w:r>
+        <w:rPr>
+          <w:rFonts w:ascii="Courier New" w:hAnsi="Courier New" w:cs="Courier New"/>
+          <w:color w:val="FFC000"/>
+          <w:spacing w:val="-20"/>
+          <w:lang w:eastAsia="it-IT"/>
+        </w:rPr>
+        <w:t>,b</w:t>
+      </w:r>
+      <w:proofErr w:type="spellEnd"/>
+      <w:r>
+        <w:rPr>
+          <w:rFonts w:ascii="Courier New" w:hAnsi="Courier New" w:cs="Courier New"/>
+          <w:color w:val="FFC000"/>
+          <w:spacing w:val="-20"/>
+          <w:lang w:eastAsia="it-IT"/>
+        </w:rPr>
+        <w:t>)</w:t>
+      </w:r>
+      <w:r>
+        <w:rPr>
+          <w:rFonts w:ascii="Courier New" w:hAnsi="Courier New" w:cs="Courier New"/>
+          <w:color w:val="FFC000"/>
+          <w:spacing w:val="-20"/>
+          <w:lang w:eastAsia="it-IT"/>
+        </w:rPr>
+        <w:t xml:space="preserve"> </w:t>
+      </w:r>
+      <w:r>
+        <w:rPr>
+          <w:rFonts w:ascii="Courier New" w:hAnsi="Courier New" w:cs="Courier New"/>
+          <w:spacing w:val="-20"/>
+          <w:lang w:eastAsia="it-IT"/>
+        </w:rPr>
+        <w:t xml:space="preserve">[0x34] </w:t>
+      </w:r>
+      <w:r>
+        <w:t>nei punti di ritorno</w:t>
+      </w:r>
+      <w:r>
+        <w:rPr>
+          <w:rFonts w:ascii="Courier New" w:hAnsi="Courier New" w:cs="Courier New"/>
+          <w:color w:val="FFC000"/>
+          <w:spacing w:val="-20"/>
+          <w:lang w:eastAsia="it-IT"/>
+        </w:rPr>
+        <w:t xml:space="preserve"> </w:t>
+      </w:r>
+      <w:r>
+        <w:rPr>
+          <w:rFonts w:ascii="Courier New" w:hAnsi="Courier New" w:cs="Courier New"/>
+          <w:spacing w:val="-20"/>
+          <w:lang w:eastAsia="it-IT"/>
+        </w:rPr>
+        <w:t>[0x6f, 0x7a]</w:t>
+      </w:r>
+      <w:r>
+        <w:t xml:space="preserve"> ad ogni chiamata ricorsiva </w:t>
+      </w:r>
+      <w:r>
+        <w:rPr>
+          <w:rFonts w:ascii="Courier New" w:hAnsi="Courier New" w:cs="Courier New"/>
+          <w:spacing w:val="-20"/>
+          <w:lang w:eastAsia="it-IT"/>
+        </w:rPr>
+        <w:t>[0x51, 0x6b]</w:t>
+      </w:r>
+      <w:r>
+        <w:t xml:space="preserve"> ed ad ogni istruzione successiva ad </w:t>
+      </w:r>
+      <w:r>
+        <w:t>esse</w:t>
+      </w:r>
+      <w:r>
+        <w:t xml:space="preserve"> </w:t>
+      </w:r>
+      <w:r>
+        <w:rPr>
+          <w:rFonts w:ascii="Courier New" w:hAnsi="Courier New" w:cs="Courier New"/>
+          <w:spacing w:val="-20"/>
+          <w:lang w:eastAsia="it-IT"/>
+        </w:rPr>
+        <w:t>[0x54, 0x6e]</w:t>
+      </w:r>
+      <w:r>
+        <w:t xml:space="preserve">, ad ogni call di </w:t>
+      </w:r>
+      <w:r>
+        <w:rPr>
+          <w:rFonts w:ascii="Courier New" w:hAnsi="Courier New" w:cs="Courier New"/>
+          <w:color w:val="FFC000"/>
+          <w:spacing w:val="-20"/>
+          <w:lang w:eastAsia="it-IT"/>
+        </w:rPr>
+        <w:t>sposta</w:t>
+      </w:r>
+      <w:r>
+        <w:rPr>
+          <w:rFonts w:ascii="Courier New" w:hAnsi="Courier New" w:cs="Courier New"/>
+          <w:color w:val="FFC000"/>
+          <w:spacing w:val="-20"/>
+          <w:lang w:eastAsia="it-IT"/>
+        </w:rPr>
+        <w:t>(</w:t>
+      </w:r>
+      <w:proofErr w:type="spellStart"/>
+      <w:r>
+        <w:rPr>
+          <w:rFonts w:ascii="Courier New" w:hAnsi="Courier New" w:cs="Courier New"/>
+          <w:color w:val="FFC000"/>
+          <w:spacing w:val="-20"/>
+          <w:lang w:eastAsia="it-IT"/>
+        </w:rPr>
+        <w:t>i,j</w:t>
+      </w:r>
+      <w:proofErr w:type="spellEnd"/>
+      <w:r>
+        <w:rPr>
+          <w:rFonts w:ascii="Courier New" w:hAnsi="Courier New" w:cs="Courier New"/>
+          <w:color w:val="FFC000"/>
+          <w:spacing w:val="-20"/>
+          <w:lang w:eastAsia="it-IT"/>
+        </w:rPr>
+        <w:t>)</w:t>
+      </w:r>
+      <w:r>
+        <w:t xml:space="preserve"> </w:t>
+      </w:r>
+      <w:r>
+        <w:rPr>
+          <w:rFonts w:ascii="Courier New" w:hAnsi="Courier New" w:cs="Courier New"/>
+          <w:spacing w:val="-20"/>
+          <w:lang w:eastAsia="it-IT"/>
+        </w:rPr>
+        <w:t>[0x5b, 0x77]</w:t>
+      </w:r>
+      <w:r>
+        <w:t xml:space="preserve"> ed istruzione successiva </w:t>
+      </w:r>
+      <w:r>
+        <w:rPr>
+          <w:rFonts w:ascii="Courier New" w:hAnsi="Courier New" w:cs="Courier New"/>
+          <w:spacing w:val="-20"/>
+          <w:lang w:eastAsia="it-IT"/>
+        </w:rPr>
+        <w:t xml:space="preserve">[0x5e] </w:t>
+      </w:r>
+      <w:r>
+        <w:t xml:space="preserve">in fine alla prima istruzione dalla </w:t>
+      </w:r>
+      <w:proofErr w:type="spellStart"/>
+      <w:r>
+        <w:t>label</w:t>
+      </w:r>
+      <w:proofErr w:type="spellEnd"/>
+      <w:r>
+        <w:t xml:space="preserve"> </w:t>
+      </w:r>
+      <w:r>
+        <w:rPr>
+          <w:rFonts w:ascii="Courier New" w:hAnsi="Courier New" w:cs="Courier New"/>
+          <w:color w:val="0070C0"/>
+        </w:rPr>
+        <w:t>sposta</w:t>
+      </w:r>
+      <w:r>
+        <w:t xml:space="preserve"> </w:t>
+      </w:r>
+      <w:r>
+        <w:rPr>
+          <w:rFonts w:ascii="Courier New" w:hAnsi="Courier New" w:cs="Courier New"/>
+          <w:spacing w:val="-20"/>
+          <w:lang w:eastAsia="it-IT"/>
+        </w:rPr>
+        <w:t>[0x70].</w:t>
+      </w:r>
+      <w:r>
+        <w:t xml:space="preserve"> Con questa impostazione abbiamo la possibilità di osservare lo </w:t>
+      </w:r>
+      <w:proofErr w:type="spellStart"/>
+      <w:r>
+        <w:t>stack</w:t>
+      </w:r>
+      <w:proofErr w:type="spellEnd"/>
+      <w:r>
+        <w:t xml:space="preserve"> subito prima di una chiamata </w:t>
+      </w:r>
+      <w:r>
+        <w:t>ricorsiva</w:t>
+      </w:r>
+      <w:r>
+        <w:t xml:space="preserve"> e subito dopo</w:t>
+      </w:r>
+    </w:p>
+    <w:p>
+      <w:pPr>
+        <w:ind w:firstLine="0"/>
+      </w:pPr>
+    </w:p>
+    <w:p>
+      <w:pPr>
+        <w:jc w:val="center"/>
+      </w:pPr>
+      <w:r>
+        <w:rPr>
+          <w:noProof/>
+          <w:lang w:eastAsia="it-IT"/>
+        </w:rPr>
+        <w:drawing>
+          <wp:inline distT="0" distB="0" distL="0" distR="0" wp14:anchorId="3E2749D7" wp14:editId="20D9C1AF">
+            <wp:extent cx="3129739" cy="3336053"/>
+            <wp:effectExtent l="0" t="0" r="0" b="0"/>
+            <wp:docPr id="6" name="Immagine 6"/>
+            <wp:cNvGraphicFramePr>
+              <a:graphicFrameLocks xmlns:a="http://schemas.openxmlformats.org/drawingml/2006/main" noChangeAspect="1"/>
+            </wp:cNvGraphicFramePr>
+            <a:graphic xmlns:a="http://schemas.openxmlformats.org/drawingml/2006/main">
+              <a:graphicData uri="http://schemas.openxmlformats.org/drawingml/2006/picture">
+                <pic:pic xmlns:pic="http://schemas.openxmlformats.org/drawingml/2006/picture">
+                  <pic:nvPicPr>
+                    <pic:cNvPr id="1" name=""/>
+                    <pic:cNvPicPr/>
+                  </pic:nvPicPr>
+                  <pic:blipFill>
+                    <a:blip r:embed="rId10"/>
+                    <a:stretch>
+                      <a:fillRect/>
+                    </a:stretch>
+                  </pic:blipFill>
+                  <pic:spPr>
+                    <a:xfrm>
+                      <a:off x="0" y="0"/>
+                      <a:ext cx="3141248" cy="3348320"/>
+                    </a:xfrm>
+                    <a:prstGeom prst="rect">
+                      <a:avLst/>
+                    </a:prstGeom>
+                  </pic:spPr>
+                </pic:pic>
+              </a:graphicData>
+            </a:graphic>
+          </wp:inline>
+        </w:drawing>
+      </w:r>
+      <w:bookmarkStart w:id="0" w:name="_GoBack"/>
+      <w:bookmarkEnd w:id="0"/>
+    </w:p>
+    <w:p>
+      <w:pPr>
+        <w:jc w:val="center"/>
+      </w:pPr>
+    </w:p>
+    <w:p>
+      <w:pPr>
+        <w:ind w:firstLine="0"/>
+        <w:jc w:val="center"/>
+        <w:rPr>
+          <w:noProof/>
+          <w:lang w:eastAsia="it-IT"/>
+        </w:rPr>
+      </w:pPr>
+      <w:r>
+        <w:rPr>
+          <w:noProof/>
+          <w:lang w:eastAsia="it-IT"/>
+        </w:rPr>
+        <w:drawing>
+          <wp:inline distT="0" distB="0" distL="0" distR="0">
+            <wp:extent cx="5727419" cy="693337"/>
+            <wp:effectExtent l="0" t="0" r="0" b="0"/>
+            <wp:docPr id="24" name="Immagine 24" descr="Risultati immagini per hanoi tower 2 disks images"/>
+            <wp:cNvGraphicFramePr>
+              <a:graphicFrameLocks xmlns:a="http://schemas.openxmlformats.org/drawingml/2006/main" noChangeAspect="1"/>
+            </wp:cNvGraphicFramePr>
+            <a:graphic xmlns:a="http://schemas.openxmlformats.org/drawingml/2006/main">
+              <a:graphicData uri="http://schemas.openxmlformats.org/drawingml/2006/picture">
+                <pic:pic xmlns:pic="http://schemas.openxmlformats.org/drawingml/2006/picture">
+                  <pic:nvPicPr>
+                    <pic:cNvPr id="0" name="Picture 3" descr="Risultati immagini per hanoi tower 2 disks images"/>
+                    <pic:cNvPicPr>
+                      <a:picLocks noChangeAspect="1" noChangeArrowheads="1"/>
+                    </pic:cNvPicPr>
+                  </pic:nvPicPr>
+                  <pic:blipFill rotWithShape="1">
+                    <a:blip r:embed="rId11">
+                      <a:extLst>
+                        <a:ext uri="{28A0092B-C50C-407E-A947-70E740481C1C}">
+                          <a14:useLocalDpi xmlns:a14="http://schemas.microsoft.com/office/drawing/2010/main" val="0"/>
+                        </a:ext>
+                      </a:extLst>
+                    </a:blip>
+                    <a:srcRect b="20243"/>
+                    <a:stretch/>
+                  </pic:blipFill>
+                  <pic:spPr bwMode="auto">
+                    <a:xfrm>
+                      <a:off x="0" y="0"/>
+                      <a:ext cx="5731510" cy="693832"/>
+                    </a:xfrm>
+                    <a:prstGeom prst="rect">
+                      <a:avLst/>
+                    </a:prstGeom>
+                    <a:noFill/>
+                    <a:ln>
+                      <a:noFill/>
+                    </a:ln>
+                    <a:extLst>
+                      <a:ext uri="{53640926-AAD7-44D8-BBD7-CCE9431645EC}">
+                        <a14:shadowObscured xmlns:a14="http://schemas.microsoft.com/office/drawing/2010/main"/>
+                      </a:ext>
+                    </a:extLst>
+                  </pic:spPr>
+                </pic:pic>
+              </a:graphicData>
+            </a:graphic>
+          </wp:inline>
+        </w:drawing>
+      </w:r>
+    </w:p>
+    <w:p>
+      <w:pPr>
+        <w:jc w:val="center"/>
+        <w:rPr>
+          <w:noProof/>
+          <w:lang w:eastAsia="it-IT"/>
+        </w:rPr>
+      </w:pPr>
+    </w:p>
+    <w:p>
+      <w:pPr>
+        <w:jc w:val="center"/>
+        <w:rPr>
+          <w:noProof/>
+          <w:lang w:eastAsia="it-IT"/>
+        </w:rPr>
+      </w:pPr>
+    </w:p>
+    <w:p>
+      <w:pPr>
+        <w:jc w:val="center"/>
+      </w:pPr>
+    </w:p>
+    <w:p>
+      <w:pPr>
+        <w:jc w:val="center"/>
+      </w:pPr>
+    </w:p>
+    <w:p>
+      <w:pPr>
+        <w:jc w:val="center"/>
+      </w:pPr>
+    </w:p>
+    <w:p>
+      <w:pPr>
+        <w:jc w:val="right"/>
+      </w:pPr>
+    </w:p>
+    <w:p>
+      <w:pPr>
+        <w:jc w:val="center"/>
+      </w:pPr>
+    </w:p>
+    <w:p>
+      <w:pPr>
+        <w:jc w:val="center"/>
+      </w:pPr>
+    </w:p>
+    <w:p>
+      <w:pPr>
+        <w:jc w:val="center"/>
+      </w:pPr>
+    </w:p>
+    <w:p>
+      <w:pPr>
+        <w:jc w:val="center"/>
+      </w:pPr>
+    </w:p>
+    <w:p>
+      <w:pPr>
+        <w:jc w:val="center"/>
+      </w:pPr>
     </w:p>
     <w:sectPr>
       <w:footnotePr>
@@ -21013,7 +21437,7 @@
         <w:noProof/>
         <w:lang w:bidi="it-IT"/>
       </w:rPr>
-      <w:t>2</w:t>
+      <w:t>4</w:t>
     </w:r>
     <w:r>
       <w:rPr>
@@ -22454,7 +22878,6 @@
   <w:style w:type="character" w:default="1" w:styleId="Carpredefinitoparagrafo">
     <w:name w:val="Default Paragraph Font"/>
     <w:uiPriority w:val="1"/>
-    <w:semiHidden/>
     <w:unhideWhenUsed/>
   </w:style>
   <w:style w:type="table" w:default="1" w:styleId="Tabellanormale">
@@ -24360,7 +24783,7 @@
 </file>
 
 <file path=customXml/itemProps1.xml><?xml version="1.0" encoding="utf-8"?>
-<ds:datastoreItem xmlns:ds="http://schemas.openxmlformats.org/officeDocument/2006/customXml" ds:itemID="{9240C1B3-3AFE-4DD1-A960-FADF3BFE8FD4}">
+<ds:datastoreItem xmlns:ds="http://schemas.openxmlformats.org/officeDocument/2006/customXml" ds:itemID="{9FB96604-4D08-475D-B14C-BB767604CED7}">
   <ds:schemaRefs>
     <ds:schemaRef ds:uri="http://schemas.openxmlformats.org/officeDocument/2006/bibliography"/>
   </ds:schemaRefs>

</xml_diff>

<commit_message>
quasi finito, attendo correzzione di lollo
</commit_message>
<xml_diff>
--- a/es3/RelazioneEs3.docx
+++ b/es3/RelazioneEs3.docx
@@ -410,10 +410,20 @@
         <w:rPr>
           <w:sz w:val="23"/>
           <w:szCs w:val="23"/>
-          <w:lang w:val="en-US" w:eastAsia="it-IT"/>
-        </w:rPr>
-        <w:t xml:space="preserve"> stack</w:t>
-      </w:r>
+          <w:lang w:eastAsia="it-IT"/>
+        </w:rPr>
+        <w:t xml:space="preserve"> </w:t>
+      </w:r>
+      <w:proofErr w:type="spellStart"/>
+      <w:r>
+        <w:rPr>
+          <w:sz w:val="23"/>
+          <w:szCs w:val="23"/>
+          <w:lang w:eastAsia="it-IT"/>
+        </w:rPr>
+        <w:t>stack</w:t>
+      </w:r>
+      <w:proofErr w:type="spellEnd"/>
       <w:r>
         <w:rPr>
           <w:sz w:val="23"/>
@@ -3447,10 +3457,18 @@
         <w:rPr>
           <w:sz w:val="23"/>
           <w:szCs w:val="23"/>
-          <w:lang w:val="en-US"/>
-        </w:rPr>
-        <w:t xml:space="preserve"> stack</w:t>
-      </w:r>
+        </w:rPr>
+        <w:t xml:space="preserve"> </w:t>
+      </w:r>
+      <w:proofErr w:type="spellStart"/>
+      <w:r>
+        <w:rPr>
+          <w:sz w:val="23"/>
+          <w:szCs w:val="23"/>
+        </w:rPr>
+        <w:t>stack</w:t>
+      </w:r>
+      <w:proofErr w:type="spellEnd"/>
       <w:r>
         <w:rPr>
           <w:sz w:val="23"/>
@@ -7891,10 +7909,21 @@
           <w:color w:val="C00000"/>
           <w:sz w:val="23"/>
           <w:szCs w:val="23"/>
-          <w:lang w:val="en-US" w:eastAsia="it-IT"/>
-        </w:rPr>
-        <w:t xml:space="preserve"> pointer</w:t>
-      </w:r>
+          <w:lang w:eastAsia="it-IT"/>
+        </w:rPr>
+        <w:t xml:space="preserve"> </w:t>
+      </w:r>
+      <w:proofErr w:type="spellStart"/>
+      <w:r>
+        <w:rPr>
+          <w:color w:val="C00000"/>
+          <w:sz w:val="23"/>
+          <w:szCs w:val="23"/>
+          <w:lang w:eastAsia="it-IT"/>
+        </w:rPr>
+        <w:t>pointer</w:t>
+      </w:r>
+      <w:proofErr w:type="spellEnd"/>
       <w:r>
         <w:rPr>
           <w:color w:val="C00000"/>
@@ -7939,10 +7968,18 @@
         <w:rPr>
           <w:sz w:val="23"/>
           <w:szCs w:val="23"/>
-          <w:lang w:val="en-US"/>
-        </w:rPr>
-        <w:t xml:space="preserve"> stack</w:t>
-      </w:r>
+        </w:rPr>
+        <w:t xml:space="preserve"> </w:t>
+      </w:r>
+      <w:proofErr w:type="spellStart"/>
+      <w:r>
+        <w:rPr>
+          <w:sz w:val="23"/>
+          <w:szCs w:val="23"/>
+        </w:rPr>
+        <w:t>stack</w:t>
+      </w:r>
+      <w:proofErr w:type="spellEnd"/>
       <w:r>
         <w:rPr>
           <w:sz w:val="23"/>
@@ -8028,10 +8065,18 @@
         <w:rPr>
           <w:sz w:val="23"/>
           <w:szCs w:val="23"/>
-          <w:lang w:val="en-US"/>
-        </w:rPr>
-        <w:t xml:space="preserve"> stack</w:t>
-      </w:r>
+        </w:rPr>
+        <w:t xml:space="preserve"> </w:t>
+      </w:r>
+      <w:proofErr w:type="spellStart"/>
+      <w:r>
+        <w:rPr>
+          <w:sz w:val="23"/>
+          <w:szCs w:val="23"/>
+        </w:rPr>
+        <w:t>stack</w:t>
+      </w:r>
+      <w:proofErr w:type="spellEnd"/>
       <w:r>
         <w:rPr>
           <w:sz w:val="23"/>
@@ -8120,10 +8165,21 @@
           <w:color w:val="C00000"/>
           <w:sz w:val="23"/>
           <w:szCs w:val="23"/>
-          <w:lang w:val="en-US" w:eastAsia="it-IT"/>
-        </w:rPr>
-        <w:t xml:space="preserve"> pointer</w:t>
-      </w:r>
+          <w:lang w:eastAsia="it-IT"/>
+        </w:rPr>
+        <w:t xml:space="preserve"> </w:t>
+      </w:r>
+      <w:proofErr w:type="spellStart"/>
+      <w:r>
+        <w:rPr>
+          <w:color w:val="C00000"/>
+          <w:sz w:val="23"/>
+          <w:szCs w:val="23"/>
+          <w:lang w:eastAsia="it-IT"/>
+        </w:rPr>
+        <w:t>pointer</w:t>
+      </w:r>
+      <w:proofErr w:type="spellEnd"/>
       <w:r>
         <w:rPr>
           <w:sz w:val="23"/>
@@ -10479,16 +10535,7 @@
           <w:sz w:val="23"/>
           <w:szCs w:val="23"/>
         </w:rPr>
-        <w:t>(lin</w:t>
-      </w:r>
-      <w:bookmarkStart w:id="0" w:name="_GoBack"/>
-      <w:bookmarkEnd w:id="0"/>
-      <w:r>
-        <w:rPr>
-          <w:sz w:val="23"/>
-          <w:szCs w:val="23"/>
-        </w:rPr>
-        <w:t>e 45</w:t>
+        <w:t>(line 45</w:t>
       </w:r>
       <w:r>
         <w:rPr>
@@ -10615,10 +10662,18 @@
         <w:rPr>
           <w:sz w:val="23"/>
           <w:szCs w:val="23"/>
-          <w:lang w:val="en-US"/>
-        </w:rPr>
-        <w:t xml:space="preserve"> stack</w:t>
-      </w:r>
+        </w:rPr>
+        <w:t xml:space="preserve"> </w:t>
+      </w:r>
+      <w:proofErr w:type="spellStart"/>
+      <w:r>
+        <w:rPr>
+          <w:sz w:val="23"/>
+          <w:szCs w:val="23"/>
+        </w:rPr>
+        <w:t>stack</w:t>
+      </w:r>
+      <w:proofErr w:type="spellEnd"/>
       <w:r>
         <w:rPr>
           <w:sz w:val="23"/>
@@ -10832,10 +10887,18 @@
         <w:rPr>
           <w:sz w:val="23"/>
           <w:szCs w:val="23"/>
-          <w:lang w:val="en-US"/>
-        </w:rPr>
-        <w:t xml:space="preserve"> stack</w:t>
-      </w:r>
+        </w:rPr>
+        <w:t xml:space="preserve"> </w:t>
+      </w:r>
+      <w:proofErr w:type="spellStart"/>
+      <w:r>
+        <w:rPr>
+          <w:sz w:val="23"/>
+          <w:szCs w:val="23"/>
+        </w:rPr>
+        <w:t>stack</w:t>
+      </w:r>
+      <w:proofErr w:type="spellEnd"/>
       <w:r>
         <w:rPr>
           <w:sz w:val="23"/>
@@ -21560,18 +21623,18 @@
         <w:rPr>
           <w:sz w:val="23"/>
           <w:szCs w:val="23"/>
-          <w:lang w:val="en-US"/>
         </w:rPr>
         <w:t xml:space="preserve"> </w:t>
       </w:r>
-      <w:r>
-        <w:rPr>
-          <w:sz w:val="23"/>
-          <w:szCs w:val="23"/>
-          <w:lang w:val="en-US"/>
+      <w:proofErr w:type="spellStart"/>
+      <w:r>
+        <w:rPr>
+          <w:sz w:val="23"/>
+          <w:szCs w:val="23"/>
         </w:rPr>
         <w:t>breakpoint</w:t>
       </w:r>
+      <w:proofErr w:type="spellEnd"/>
       <w:r>
         <w:rPr>
           <w:sz w:val="23"/>
@@ -21878,10 +21941,18 @@
         <w:rPr>
           <w:sz w:val="23"/>
           <w:szCs w:val="23"/>
-          <w:lang w:val="en-US"/>
-        </w:rPr>
-        <w:t xml:space="preserve"> label</w:t>
-      </w:r>
+        </w:rPr>
+        <w:t xml:space="preserve"> </w:t>
+      </w:r>
+      <w:proofErr w:type="spellStart"/>
+      <w:r>
+        <w:rPr>
+          <w:sz w:val="23"/>
+          <w:szCs w:val="23"/>
+        </w:rPr>
+        <w:t>label</w:t>
+      </w:r>
+      <w:proofErr w:type="spellEnd"/>
       <w:r>
         <w:rPr>
           <w:sz w:val="23"/>
@@ -21926,10 +21997,18 @@
         <w:rPr>
           <w:sz w:val="23"/>
           <w:szCs w:val="23"/>
-          <w:lang w:val="en-US"/>
-        </w:rPr>
-        <w:t xml:space="preserve"> stack</w:t>
-      </w:r>
+        </w:rPr>
+        <w:t xml:space="preserve"> </w:t>
+      </w:r>
+      <w:proofErr w:type="spellStart"/>
+      <w:r>
+        <w:rPr>
+          <w:sz w:val="23"/>
+          <w:szCs w:val="23"/>
+        </w:rPr>
+        <w:t>stack</w:t>
+      </w:r>
+      <w:proofErr w:type="spellEnd"/>
       <w:r>
         <w:rPr>
           <w:sz w:val="23"/>
@@ -26829,10 +26908,18 @@
         <w:rPr>
           <w:sz w:val="23"/>
           <w:szCs w:val="23"/>
-          <w:lang w:val="en-US"/>
-        </w:rPr>
-        <w:t xml:space="preserve"> stack</w:t>
-      </w:r>
+        </w:rPr>
+        <w:t xml:space="preserve"> </w:t>
+      </w:r>
+      <w:proofErr w:type="spellStart"/>
+      <w:r>
+        <w:rPr>
+          <w:sz w:val="23"/>
+          <w:szCs w:val="23"/>
+        </w:rPr>
+        <w:t>stack</w:t>
+      </w:r>
+      <w:proofErr w:type="spellEnd"/>
       <w:r>
         <w:rPr>
           <w:sz w:val="23"/>
@@ -26978,10 +27065,18 @@
         <w:rPr>
           <w:sz w:val="23"/>
           <w:szCs w:val="23"/>
-          <w:lang w:val="en-US"/>
-        </w:rPr>
-        <w:t xml:space="preserve"> stack</w:t>
-      </w:r>
+        </w:rPr>
+        <w:t xml:space="preserve"> </w:t>
+      </w:r>
+      <w:proofErr w:type="spellStart"/>
+      <w:r>
+        <w:rPr>
+          <w:sz w:val="23"/>
+          <w:szCs w:val="23"/>
+        </w:rPr>
+        <w:t>stack</w:t>
+      </w:r>
+      <w:proofErr w:type="spellEnd"/>
       <w:r>
         <w:rPr>
           <w:sz w:val="23"/>
@@ -27132,10 +27227,18 @@
         <w:rPr>
           <w:sz w:val="23"/>
           <w:szCs w:val="23"/>
-          <w:lang w:val="en-US"/>
-        </w:rPr>
-        <w:t xml:space="preserve"> stack</w:t>
-      </w:r>
+        </w:rPr>
+        <w:t xml:space="preserve"> </w:t>
+      </w:r>
+      <w:proofErr w:type="spellStart"/>
+      <w:r>
+        <w:rPr>
+          <w:sz w:val="23"/>
+          <w:szCs w:val="23"/>
+        </w:rPr>
+        <w:t>stack</w:t>
+      </w:r>
+      <w:proofErr w:type="spellEnd"/>
       <w:r>
         <w:rPr>
           <w:sz w:val="23"/>
@@ -27161,8 +27264,8 @@
         </w:rPr>
         <w:drawing>
           <wp:inline distT="0" distB="0" distL="0" distR="0" wp14:anchorId="222B7D42" wp14:editId="7E7DFF73">
-            <wp:extent cx="5731510" cy="1067435"/>
-            <wp:effectExtent l="0" t="0" r="2540" b="0"/>
+            <wp:extent cx="5731510" cy="1022556"/>
+            <wp:effectExtent l="0" t="0" r="2540" b="6350"/>
             <wp:docPr id="56" name="Immagine 56"/>
             <wp:cNvGraphicFramePr>
               <a:graphicFrameLocks xmlns:a="http://schemas.openxmlformats.org/drawingml/2006/main" noChangeAspect="1"/>
@@ -27174,20 +27277,27 @@
                     <pic:cNvPr id="1" name=""/>
                     <pic:cNvPicPr/>
                   </pic:nvPicPr>
-                  <pic:blipFill>
+                  <pic:blipFill rotWithShape="1">
                     <a:blip r:embed="rId12"/>
-                    <a:stretch>
-                      <a:fillRect/>
-                    </a:stretch>
+                    <a:srcRect t="4205"/>
+                    <a:stretch/>
                   </pic:blipFill>
-                  <pic:spPr>
+                  <pic:spPr bwMode="auto">
                     <a:xfrm>
                       <a:off x="0" y="0"/>
-                      <a:ext cx="5731510" cy="1067435"/>
+                      <a:ext cx="5731510" cy="1022556"/>
                     </a:xfrm>
                     <a:prstGeom prst="rect">
                       <a:avLst/>
                     </a:prstGeom>
+                    <a:ln>
+                      <a:noFill/>
+                    </a:ln>
+                    <a:extLst>
+                      <a:ext uri="{53640926-AAD7-44D8-BBD7-CCE9431645EC}">
+                        <a14:shadowObscured xmlns:a14="http://schemas.microsoft.com/office/drawing/2010/main"/>
+                      </a:ext>
+                    </a:extLst>
                   </pic:spPr>
                 </pic:pic>
               </a:graphicData>
@@ -27464,10 +27574,18 @@
         <w:rPr>
           <w:sz w:val="23"/>
           <w:szCs w:val="23"/>
-          <w:lang w:val="en-US"/>
-        </w:rPr>
-        <w:t xml:space="preserve"> stack</w:t>
-      </w:r>
+        </w:rPr>
+        <w:t xml:space="preserve"> </w:t>
+      </w:r>
+      <w:proofErr w:type="spellStart"/>
+      <w:r>
+        <w:rPr>
+          <w:sz w:val="23"/>
+          <w:szCs w:val="23"/>
+        </w:rPr>
+        <w:t>stack</w:t>
+      </w:r>
+      <w:proofErr w:type="spellEnd"/>
       <w:r>
         <w:rPr>
           <w:sz w:val="23"/>
@@ -27674,7 +27792,7 @@
           <w:szCs w:val="23"/>
           <w:lang w:eastAsia="it-IT"/>
         </w:rPr>
-        <w:t>b</w:t>
+        <w:t>c</w:t>
       </w:r>
       <w:r>
         <w:rPr>
@@ -27711,8 +27829,8 @@
         </w:rPr>
         <w:drawing>
           <wp:inline distT="0" distB="0" distL="0" distR="0" wp14:anchorId="2920522C" wp14:editId="2DC638FD">
-            <wp:extent cx="5731510" cy="1663065"/>
-            <wp:effectExtent l="0" t="0" r="2540" b="0"/>
+            <wp:extent cx="5731510" cy="1522819"/>
+            <wp:effectExtent l="0" t="0" r="2540" b="1270"/>
             <wp:docPr id="27" name="Immagine 27"/>
             <wp:cNvGraphicFramePr>
               <a:graphicFrameLocks xmlns:a="http://schemas.openxmlformats.org/drawingml/2006/main" noChangeAspect="1"/>
@@ -27724,20 +27842,27 @@
                     <pic:cNvPr id="1" name=""/>
                     <pic:cNvPicPr/>
                   </pic:nvPicPr>
-                  <pic:blipFill>
+                  <pic:blipFill rotWithShape="1">
                     <a:blip r:embed="rId13"/>
-                    <a:stretch>
-                      <a:fillRect/>
-                    </a:stretch>
+                    <a:srcRect t="8433"/>
+                    <a:stretch/>
                   </pic:blipFill>
-                  <pic:spPr>
+                  <pic:spPr bwMode="auto">
                     <a:xfrm>
                       <a:off x="0" y="0"/>
-                      <a:ext cx="5731510" cy="1663065"/>
+                      <a:ext cx="5731510" cy="1522819"/>
                     </a:xfrm>
                     <a:prstGeom prst="rect">
                       <a:avLst/>
                     </a:prstGeom>
+                    <a:ln>
+                      <a:noFill/>
+                    </a:ln>
+                    <a:extLst>
+                      <a:ext uri="{53640926-AAD7-44D8-BBD7-CCE9431645EC}">
+                        <a14:shadowObscured xmlns:a14="http://schemas.microsoft.com/office/drawing/2010/main"/>
+                      </a:ext>
+                    </a:extLst>
                   </pic:spPr>
                 </pic:pic>
               </a:graphicData>
@@ -27748,20 +27873,104 @@
     </w:p>
     <w:p>
       <w:pPr>
-        <w:ind w:firstLine="0"/>
+        <w:spacing w:line="240" w:lineRule="auto"/>
+        <w:rPr>
+          <w:sz w:val="23"/>
+          <w:szCs w:val="23"/>
+        </w:rPr>
       </w:pPr>
-    </w:p>
-    <w:p>
-      <w:pPr>
-        <w:ind w:firstLine="0"/>
+      <w:r>
+        <w:rPr>
+          <w:sz w:val="23"/>
+          <w:szCs w:val="23"/>
+        </w:rPr>
+        <w:t xml:space="preserve">Ci troviamo ora in un primo livello di </w:t>
+      </w:r>
+      <w:proofErr w:type="spellStart"/>
+      <w:r>
+        <w:rPr>
+          <w:sz w:val="23"/>
+          <w:szCs w:val="23"/>
+        </w:rPr>
+        <w:t>ricorsione</w:t>
+      </w:r>
+      <w:proofErr w:type="spellEnd"/>
+      <w:r>
+        <w:rPr>
+          <w:sz w:val="23"/>
+          <w:szCs w:val="23"/>
+        </w:rPr>
+        <w:t xml:space="preserve">, infatti i record di attivazione sullo </w:t>
+      </w:r>
+      <w:proofErr w:type="spellStart"/>
+      <w:r>
+        <w:rPr>
+          <w:sz w:val="23"/>
+          <w:szCs w:val="23"/>
+        </w:rPr>
+        <w:t>stack</w:t>
+      </w:r>
+      <w:proofErr w:type="spellEnd"/>
+      <w:r>
+        <w:rPr>
+          <w:sz w:val="23"/>
+          <w:szCs w:val="23"/>
+        </w:rPr>
+        <w:t xml:space="preserve"> adesso sono due. Siamo nella stessa situazione della prima immagine solo che ora la </w:t>
+      </w:r>
+      <w:r>
+        <w:rPr>
+          <w:rFonts w:ascii="Courier New" w:hAnsi="Courier New" w:cs="Courier New"/>
+          <w:color w:val="7030A0"/>
+          <w:sz w:val="23"/>
+          <w:szCs w:val="23"/>
+        </w:rPr>
+        <w:t xml:space="preserve">IF_ICMPEQ </w:t>
+      </w:r>
+      <w:r>
+        <w:rPr>
+          <w:sz w:val="23"/>
+          <w:szCs w:val="23"/>
+        </w:rPr>
+        <w:t xml:space="preserve">avrà successo portandoci alla </w:t>
+      </w:r>
+      <w:proofErr w:type="spellStart"/>
+      <w:r>
+        <w:rPr>
+          <w:sz w:val="23"/>
+          <w:szCs w:val="23"/>
+        </w:rPr>
+        <w:t>label</w:t>
+      </w:r>
+      <w:proofErr w:type="spellEnd"/>
+      <w:r>
+        <w:rPr>
+          <w:sz w:val="23"/>
+          <w:szCs w:val="23"/>
+        </w:rPr>
+        <w:t xml:space="preserve"> </w:t>
+      </w:r>
+      <w:r>
+        <w:rPr>
+          <w:rFonts w:ascii="Courier New" w:hAnsi="Courier New" w:cs="Courier New"/>
+          <w:color w:val="0070C0"/>
+          <w:sz w:val="23"/>
+          <w:szCs w:val="23"/>
+        </w:rPr>
+        <w:t>sposta</w:t>
+      </w:r>
+      <w:r>
+        <w:rPr>
+          <w:sz w:val="23"/>
+          <w:szCs w:val="23"/>
+        </w:rPr>
+        <w:t>.</w:t>
+      </w:r>
+      <w:r>
         <w:rPr>
           <w:noProof/>
-          <w:lang w:eastAsia="it-IT"/>
-        </w:rPr>
-      </w:pPr>
-      <w:r>
-        <w:rPr>
-          <w:noProof/>
+          <w:sz w:val="23"/>
+          <w:szCs w:val="23"/>
           <w:lang w:eastAsia="it-IT"/>
         </w:rPr>
         <w:drawing>
@@ -27806,6 +28015,8 @@
         <w:ind w:firstLine="0"/>
         <w:rPr>
           <w:noProof/>
+          <w:sz w:val="23"/>
+          <w:szCs w:val="23"/>
           <w:lang w:eastAsia="it-IT"/>
         </w:rPr>
       </w:pPr>
@@ -27815,15 +28026,152 @@
         <w:ind w:firstLine="0"/>
         <w:rPr>
           <w:noProof/>
+          <w:sz w:val="23"/>
+          <w:szCs w:val="23"/>
           <w:lang w:eastAsia="it-IT"/>
         </w:rPr>
       </w:pPr>
-      <w:r>
+    </w:p>
+    <w:p>
+      <w:pPr>
+        <w:ind w:firstLine="0"/>
         <w:rPr>
           <w:noProof/>
+          <w:sz w:val="23"/>
+          <w:szCs w:val="23"/>
           <w:lang w:eastAsia="it-IT"/>
         </w:rPr>
+      </w:pPr>
+    </w:p>
+    <w:p>
+      <w:pPr>
+        <w:ind w:firstLine="0"/>
+        <w:rPr>
+          <w:noProof/>
+          <w:sz w:val="23"/>
+          <w:szCs w:val="23"/>
+          <w:lang w:eastAsia="it-IT"/>
+        </w:rPr>
+      </w:pPr>
+    </w:p>
+    <w:p>
+      <w:pPr>
+        <w:spacing w:line="240" w:lineRule="auto"/>
+        <w:rPr>
+          <w:noProof/>
+          <w:sz w:val="23"/>
+          <w:szCs w:val="23"/>
+          <w:lang w:eastAsia="it-IT"/>
+        </w:rPr>
+      </w:pPr>
+      <w:r>
+        <w:rPr>
+          <w:noProof/>
+          <w:sz w:val="23"/>
+          <w:szCs w:val="23"/>
+          <w:lang w:eastAsia="it-IT"/>
+        </w:rPr>
         <w:lastRenderedPageBreak/>
+        <w:t>Se ci troviamo in questo frammento di codice significa che ci troviamo n</w:t>
+      </w:r>
+      <w:r>
+        <w:rPr>
+          <w:noProof/>
+          <w:sz w:val="23"/>
+          <w:szCs w:val="23"/>
+          <w:lang w:eastAsia="it-IT"/>
+        </w:rPr>
+        <w:t>el caso “base” della torri</w:t>
+      </w:r>
+      <w:r>
+        <w:rPr>
+          <w:noProof/>
+          <w:sz w:val="23"/>
+          <w:szCs w:val="23"/>
+          <w:lang w:eastAsia="it-IT"/>
+        </w:rPr>
+        <w:t xml:space="preserve">Hanoi ovvero un solo disco. In questo caso si procede solo con lo spostamento di un disco al piolo sorgente </w:t>
+      </w:r>
+      <w:r>
+        <w:rPr>
+          <w:rFonts w:ascii="Courier New" w:hAnsi="Courier New" w:cs="Courier New"/>
+          <w:color w:val="FFC000"/>
+          <w:spacing w:val="-20"/>
+          <w:sz w:val="23"/>
+          <w:szCs w:val="23"/>
+          <w:lang w:eastAsia="it-IT"/>
+        </w:rPr>
+        <w:t>a</w:t>
+      </w:r>
+      <w:r>
+        <w:rPr>
+          <w:noProof/>
+          <w:sz w:val="23"/>
+          <w:szCs w:val="23"/>
+          <w:lang w:eastAsia="it-IT"/>
+        </w:rPr>
+        <w:t xml:space="preserve"> al piolo destinazione</w:t>
+      </w:r>
+      <w:r>
+        <w:rPr>
+          <w:rFonts w:ascii="Courier New" w:hAnsi="Courier New" w:cs="Courier New"/>
+          <w:color w:val="FFC000"/>
+          <w:spacing w:val="-20"/>
+          <w:sz w:val="23"/>
+          <w:szCs w:val="23"/>
+          <w:lang w:eastAsia="it-IT"/>
+        </w:rPr>
+        <w:t xml:space="preserve"> b</w:t>
+      </w:r>
+      <w:r>
+        <w:rPr>
+          <w:sz w:val="23"/>
+          <w:szCs w:val="23"/>
+        </w:rPr>
+        <w:t>.</w:t>
+      </w:r>
+      <w:r>
+        <w:rPr>
+          <w:sz w:val="23"/>
+          <w:szCs w:val="23"/>
+        </w:rPr>
+        <w:t xml:space="preserve"> Sulla console verrà ora stampato </w:t>
+      </w:r>
+      <w:r>
+        <w:rPr>
+          <w:rFonts w:ascii="Courier New" w:hAnsi="Courier New" w:cs="Courier New"/>
+          <w:sz w:val="23"/>
+          <w:szCs w:val="23"/>
+          <w:highlight w:val="lightGray"/>
+        </w:rPr>
+        <w:t>1 =&gt; 2</w:t>
+      </w:r>
+      <w:r>
+        <w:rPr>
+          <w:rFonts w:ascii="Courier New" w:hAnsi="Courier New" w:cs="Courier New"/>
+          <w:sz w:val="23"/>
+          <w:szCs w:val="23"/>
+        </w:rPr>
+        <w:t xml:space="preserve"> </w:t>
+      </w:r>
+    </w:p>
+    <w:p>
+      <w:pPr>
+        <w:ind w:firstLine="0"/>
+        <w:rPr>
+          <w:noProof/>
+          <w:sz w:val="23"/>
+          <w:szCs w:val="23"/>
+          <w:lang w:eastAsia="it-IT"/>
+        </w:rPr>
+      </w:pPr>
+      <w:r>
+        <w:rPr>
+          <w:noProof/>
+          <w:sz w:val="23"/>
+          <w:szCs w:val="23"/>
+          <w:lang w:eastAsia="it-IT"/>
+        </w:rPr>
         <w:drawing>
           <wp:inline distT="0" distB="0" distL="0" distR="0" wp14:anchorId="1D87EAA2" wp14:editId="24AEF89D">
             <wp:extent cx="5731510" cy="1515110"/>
@@ -27866,18 +28214,22 @@
         <w:ind w:firstLine="0"/>
         <w:rPr>
           <w:noProof/>
+          <w:sz w:val="23"/>
+          <w:szCs w:val="23"/>
           <w:lang w:eastAsia="it-IT"/>
         </w:rPr>
       </w:pPr>
       <w:r>
         <w:rPr>
           <w:noProof/>
+          <w:sz w:val="23"/>
+          <w:szCs w:val="23"/>
           <w:lang w:eastAsia="it-IT"/>
         </w:rPr>
         <w:drawing>
           <wp:inline distT="0" distB="0" distL="0" distR="0" wp14:anchorId="103FA9A1" wp14:editId="779078F0">
-            <wp:extent cx="5731510" cy="1919605"/>
-            <wp:effectExtent l="0" t="0" r="2540" b="4445"/>
+            <wp:extent cx="5731510" cy="1762530"/>
+            <wp:effectExtent l="0" t="0" r="2540" b="9525"/>
             <wp:docPr id="42" name="Immagine 42"/>
             <wp:cNvGraphicFramePr>
               <a:graphicFrameLocks xmlns:a="http://schemas.openxmlformats.org/drawingml/2006/main" noChangeAspect="1"/>
@@ -27889,20 +28241,27 @@
                     <pic:cNvPr id="1" name=""/>
                     <pic:cNvPicPr/>
                   </pic:nvPicPr>
-                  <pic:blipFill>
+                  <pic:blipFill rotWithShape="1">
                     <a:blip r:embed="rId16"/>
-                    <a:stretch>
-                      <a:fillRect/>
-                    </a:stretch>
+                    <a:srcRect t="8183"/>
+                    <a:stretch/>
                   </pic:blipFill>
-                  <pic:spPr>
+                  <pic:spPr bwMode="auto">
                     <a:xfrm>
                       <a:off x="0" y="0"/>
-                      <a:ext cx="5731510" cy="1919605"/>
+                      <a:ext cx="5731510" cy="1762530"/>
                     </a:xfrm>
                     <a:prstGeom prst="rect">
                       <a:avLst/>
                     </a:prstGeom>
+                    <a:ln>
+                      <a:noFill/>
+                    </a:ln>
+                    <a:extLst>
+                      <a:ext uri="{53640926-AAD7-44D8-BBD7-CCE9431645EC}">
+                        <a14:shadowObscured xmlns:a14="http://schemas.microsoft.com/office/drawing/2010/main"/>
+                      </a:ext>
+                    </a:extLst>
                   </pic:spPr>
                 </pic:pic>
               </a:graphicData>
@@ -27913,6 +28272,586 @@
     </w:p>
     <w:p>
       <w:pPr>
+        <w:spacing w:line="240" w:lineRule="auto"/>
+        <w:ind w:firstLine="0"/>
+        <w:rPr>
+          <w:sz w:val="23"/>
+          <w:szCs w:val="23"/>
+        </w:rPr>
+      </w:pPr>
+      <w:r>
+        <w:rPr>
+          <w:noProof/>
+          <w:sz w:val="23"/>
+          <w:szCs w:val="23"/>
+          <w:lang w:eastAsia="it-IT"/>
+        </w:rPr>
+        <w:tab/>
+        <w:t xml:space="preserve">Invocando la </w:t>
+      </w:r>
+      <w:r>
+        <w:rPr>
+          <w:rFonts w:ascii="Courier New" w:hAnsi="Courier New" w:cs="Courier New"/>
+          <w:color w:val="7030A0"/>
+          <w:sz w:val="23"/>
+          <w:szCs w:val="23"/>
+        </w:rPr>
+        <w:t>IRETURN</w:t>
+      </w:r>
+      <w:r>
+        <w:rPr>
+          <w:sz w:val="23"/>
+          <w:szCs w:val="23"/>
+        </w:rPr>
+        <w:t xml:space="preserve"> si ritorna al record precedente (#1) e si prosegue con l’istruzione successiva. Si vuol far notare che si riprende l’esecuzione da </w:t>
+      </w:r>
+      <w:r>
+        <w:rPr>
+          <w:rFonts w:ascii="Courier New" w:hAnsi="Courier New" w:cs="Courier New"/>
+          <w:spacing w:val="-20"/>
+          <w:sz w:val="23"/>
+          <w:szCs w:val="23"/>
+          <w:lang w:eastAsia="it-IT"/>
+        </w:rPr>
+        <w:t>0x54</w:t>
+      </w:r>
+      <w:r>
+        <w:rPr>
+          <w:sz w:val="23"/>
+          <w:szCs w:val="23"/>
+        </w:rPr>
+        <w:t xml:space="preserve"> ovvero il valore presente all’indirizzo </w:t>
+      </w:r>
+      <w:r>
+        <w:rPr>
+          <w:rFonts w:ascii="Courier New" w:hAnsi="Courier New" w:cs="Courier New"/>
+          <w:spacing w:val="-20"/>
+          <w:sz w:val="23"/>
+          <w:szCs w:val="23"/>
+          <w:lang w:eastAsia="it-IT"/>
+        </w:rPr>
+        <w:t>0x800d</w:t>
+      </w:r>
+      <w:r>
+        <w:rPr>
+          <w:sz w:val="23"/>
+          <w:szCs w:val="23"/>
+        </w:rPr>
+        <w:t xml:space="preserve"> del record di attivazione precedente (#2) ovvero il suo </w:t>
+      </w:r>
+      <w:r>
+        <w:rPr>
+          <w:rFonts w:ascii="Courier New" w:hAnsi="Courier New" w:cs="Courier New"/>
+          <w:b/>
+          <w:color w:val="0070C0"/>
+          <w:sz w:val="23"/>
+          <w:szCs w:val="23"/>
+        </w:rPr>
+        <w:t>PC</w:t>
+      </w:r>
+      <w:r>
+        <w:rPr>
+          <w:sz w:val="23"/>
+          <w:szCs w:val="23"/>
+        </w:rPr>
+        <w:t xml:space="preserve"> di ritorno. </w:t>
+      </w:r>
+    </w:p>
+    <w:p>
+      <w:pPr>
+        <w:spacing w:line="240" w:lineRule="auto"/>
+        <w:ind w:firstLine="0"/>
+        <w:rPr>
+          <w:sz w:val="23"/>
+          <w:szCs w:val="23"/>
+        </w:rPr>
+      </w:pPr>
+      <w:r>
+        <w:rPr>
+          <w:sz w:val="23"/>
+          <w:szCs w:val="23"/>
+        </w:rPr>
+        <w:tab/>
+        <w:t xml:space="preserve">Presupponendo che </w:t>
+      </w:r>
+      <w:proofErr w:type="spellStart"/>
+      <w:r>
+        <w:rPr>
+          <w:rFonts w:ascii="Courier New" w:hAnsi="Courier New" w:cs="Courier New"/>
+          <w:color w:val="FFC000"/>
+          <w:spacing w:val="-20"/>
+          <w:sz w:val="23"/>
+          <w:szCs w:val="23"/>
+          <w:lang w:eastAsia="it-IT"/>
+        </w:rPr>
+        <w:t>torriHanoi</w:t>
+      </w:r>
+      <w:proofErr w:type="spellEnd"/>
+      <w:r>
+        <w:rPr>
+          <w:rFonts w:ascii="Courier New" w:hAnsi="Courier New" w:cs="Courier New"/>
+          <w:color w:val="FFC000"/>
+          <w:spacing w:val="-20"/>
+          <w:sz w:val="23"/>
+          <w:szCs w:val="23"/>
+          <w:lang w:eastAsia="it-IT"/>
+        </w:rPr>
+        <w:t>(n-</w:t>
+      </w:r>
+      <w:proofErr w:type="gramStart"/>
+      <w:r>
+        <w:rPr>
+          <w:rFonts w:ascii="Courier New" w:hAnsi="Courier New" w:cs="Courier New"/>
+          <w:color w:val="FFC000"/>
+          <w:spacing w:val="-20"/>
+          <w:sz w:val="23"/>
+          <w:szCs w:val="23"/>
+          <w:lang w:eastAsia="it-IT"/>
+        </w:rPr>
+        <w:t>1,a</w:t>
+      </w:r>
+      <w:proofErr w:type="gramEnd"/>
+      <w:r>
+        <w:rPr>
+          <w:rFonts w:ascii="Courier New" w:hAnsi="Courier New" w:cs="Courier New"/>
+          <w:color w:val="FFC000"/>
+          <w:spacing w:val="-20"/>
+          <w:sz w:val="23"/>
+          <w:szCs w:val="23"/>
+          <w:lang w:eastAsia="it-IT"/>
+        </w:rPr>
+        <w:t>,c)</w:t>
+      </w:r>
+      <w:r>
+        <w:rPr>
+          <w:sz w:val="23"/>
+          <w:szCs w:val="23"/>
+        </w:rPr>
+        <w:t xml:space="preserve"> abbia spostato tutti i dischi più piccoli di </w:t>
+      </w:r>
+      <w:r>
+        <w:rPr>
+          <w:rFonts w:ascii="Courier New" w:hAnsi="Courier New" w:cs="Courier New"/>
+          <w:color w:val="FFC000"/>
+          <w:spacing w:val="-20"/>
+          <w:sz w:val="23"/>
+          <w:szCs w:val="23"/>
+          <w:lang w:eastAsia="it-IT"/>
+        </w:rPr>
+        <w:t>n</w:t>
+      </w:r>
+      <w:r>
+        <w:rPr>
+          <w:sz w:val="23"/>
+          <w:szCs w:val="23"/>
+        </w:rPr>
+        <w:t xml:space="preserve"> sul piolo d’appoggio </w:t>
+      </w:r>
+      <w:r>
+        <w:rPr>
+          <w:rFonts w:ascii="Courier New" w:hAnsi="Courier New" w:cs="Courier New"/>
+          <w:color w:val="FFC000"/>
+          <w:spacing w:val="-20"/>
+          <w:sz w:val="23"/>
+          <w:szCs w:val="23"/>
+          <w:lang w:eastAsia="it-IT"/>
+        </w:rPr>
+        <w:t>c</w:t>
+      </w:r>
+      <w:r>
+        <w:rPr>
+          <w:sz w:val="23"/>
+          <w:szCs w:val="23"/>
+        </w:rPr>
+        <w:t xml:space="preserve">, procediamo con lo spostare il disco </w:t>
+      </w:r>
+      <w:r>
+        <w:rPr>
+          <w:rFonts w:ascii="Courier New" w:hAnsi="Courier New" w:cs="Courier New"/>
+          <w:color w:val="FFC000"/>
+          <w:spacing w:val="-20"/>
+          <w:sz w:val="23"/>
+          <w:szCs w:val="23"/>
+          <w:lang w:eastAsia="it-IT"/>
+        </w:rPr>
+        <w:t>n</w:t>
+      </w:r>
+      <w:r>
+        <w:rPr>
+          <w:sz w:val="23"/>
+          <w:szCs w:val="23"/>
+        </w:rPr>
+        <w:t xml:space="preserve"> sul piolo destinazione </w:t>
+      </w:r>
+      <w:r>
+        <w:rPr>
+          <w:rFonts w:ascii="Courier New" w:hAnsi="Courier New" w:cs="Courier New"/>
+          <w:color w:val="FFC000"/>
+          <w:spacing w:val="-20"/>
+          <w:sz w:val="23"/>
+          <w:szCs w:val="23"/>
+          <w:lang w:eastAsia="it-IT"/>
+        </w:rPr>
+        <w:t>b</w:t>
+      </w:r>
+      <w:r>
+        <w:rPr>
+          <w:sz w:val="23"/>
+          <w:szCs w:val="23"/>
+        </w:rPr>
+        <w:t xml:space="preserve"> stampando </w:t>
+      </w:r>
+      <w:r>
+        <w:rPr>
+          <w:sz w:val="23"/>
+          <w:szCs w:val="23"/>
+        </w:rPr>
+        <w:t xml:space="preserve"> </w:t>
+      </w:r>
+      <w:r>
+        <w:rPr>
+          <w:rFonts w:ascii="Courier New" w:hAnsi="Courier New" w:cs="Courier New"/>
+          <w:sz w:val="23"/>
+          <w:szCs w:val="23"/>
+          <w:highlight w:val="lightGray"/>
+        </w:rPr>
+        <w:t>1 =&gt; 3</w:t>
+      </w:r>
+      <w:r>
+        <w:rPr>
+          <w:rFonts w:ascii="Courier New" w:hAnsi="Courier New" w:cs="Courier New"/>
+          <w:sz w:val="23"/>
+          <w:szCs w:val="23"/>
+        </w:rPr>
+        <w:t xml:space="preserve"> </w:t>
+      </w:r>
+      <w:r>
+        <w:t xml:space="preserve">sulla </w:t>
+      </w:r>
+      <w:proofErr w:type="spellStart"/>
+      <w:r>
+        <w:t>cosnole</w:t>
+      </w:r>
+      <w:r>
+        <w:rPr>
+          <w:rFonts w:ascii="Courier New" w:hAnsi="Courier New" w:cs="Courier New"/>
+          <w:sz w:val="23"/>
+          <w:szCs w:val="23"/>
+        </w:rPr>
+        <w:t>.</w:t>
+      </w:r>
+      <w:r>
+        <w:rPr>
+          <w:sz w:val="23"/>
+          <w:szCs w:val="23"/>
+        </w:rPr>
+        <w:t>E</w:t>
+      </w:r>
+      <w:proofErr w:type="spellEnd"/>
+      <w:r>
+        <w:rPr>
+          <w:sz w:val="23"/>
+          <w:szCs w:val="23"/>
+        </w:rPr>
+        <w:t xml:space="preserve"> successivamente </w:t>
+      </w:r>
+      <w:r>
+        <w:rPr>
+          <w:sz w:val="23"/>
+          <w:szCs w:val="23"/>
+        </w:rPr>
+        <w:t>sommiamo</w:t>
+      </w:r>
+      <w:r>
+        <w:rPr>
+          <w:sz w:val="23"/>
+          <w:szCs w:val="23"/>
+        </w:rPr>
+        <w:t xml:space="preserve"> il numero di passaggi che ci sono voluti per eseguire </w:t>
+      </w:r>
+      <w:proofErr w:type="spellStart"/>
+      <w:r>
+        <w:rPr>
+          <w:rFonts w:ascii="Courier New" w:hAnsi="Courier New" w:cs="Courier New"/>
+          <w:color w:val="FFC000"/>
+          <w:spacing w:val="-20"/>
+          <w:sz w:val="23"/>
+          <w:szCs w:val="23"/>
+          <w:lang w:eastAsia="it-IT"/>
+        </w:rPr>
+        <w:t>torriHanoi</w:t>
+      </w:r>
+      <w:proofErr w:type="spellEnd"/>
+      <w:r>
+        <w:rPr>
+          <w:rFonts w:ascii="Courier New" w:hAnsi="Courier New" w:cs="Courier New"/>
+          <w:color w:val="FFC000"/>
+          <w:spacing w:val="-20"/>
+          <w:sz w:val="23"/>
+          <w:szCs w:val="23"/>
+          <w:lang w:eastAsia="it-IT"/>
+        </w:rPr>
+        <w:t>(n-1,a,c)</w:t>
+      </w:r>
+      <w:r>
+        <w:rPr>
+          <w:sz w:val="23"/>
+          <w:szCs w:val="23"/>
+        </w:rPr>
+        <w:t xml:space="preserve"> con </w:t>
+      </w:r>
+      <w:r>
+        <w:rPr>
+          <w:rFonts w:ascii="Courier New" w:hAnsi="Courier New" w:cs="Courier New"/>
+          <w:color w:val="FFC000"/>
+          <w:spacing w:val="-20"/>
+          <w:sz w:val="23"/>
+          <w:szCs w:val="23"/>
+          <w:lang w:eastAsia="it-IT"/>
+        </w:rPr>
+        <w:t>sposta(</w:t>
+      </w:r>
+      <w:proofErr w:type="spellStart"/>
+      <w:r>
+        <w:rPr>
+          <w:rFonts w:ascii="Courier New" w:hAnsi="Courier New" w:cs="Courier New"/>
+          <w:color w:val="FFC000"/>
+          <w:spacing w:val="-20"/>
+          <w:sz w:val="23"/>
+          <w:szCs w:val="23"/>
+          <w:lang w:eastAsia="it-IT"/>
+        </w:rPr>
+        <w:t>a,b</w:t>
+      </w:r>
+      <w:proofErr w:type="spellEnd"/>
+      <w:r>
+        <w:rPr>
+          <w:rFonts w:ascii="Courier New" w:hAnsi="Courier New" w:cs="Courier New"/>
+          <w:color w:val="FFC000"/>
+          <w:spacing w:val="-20"/>
+          <w:sz w:val="23"/>
+          <w:szCs w:val="23"/>
+          <w:lang w:eastAsia="it-IT"/>
+        </w:rPr>
+        <w:t>)</w:t>
+      </w:r>
+      <w:r>
+        <w:rPr>
+          <w:sz w:val="23"/>
+          <w:szCs w:val="23"/>
+        </w:rPr>
+        <w:t xml:space="preserve">. </w:t>
+      </w:r>
+    </w:p>
+    <w:p>
+      <w:pPr>
+        <w:spacing w:line="240" w:lineRule="auto"/>
+        <w:ind w:firstLine="0"/>
+        <w:rPr>
+          <w:rFonts w:ascii="Courier New" w:hAnsi="Courier New" w:cs="Courier New"/>
+          <w:color w:val="FFC000"/>
+          <w:spacing w:val="-20"/>
+          <w:sz w:val="23"/>
+          <w:szCs w:val="23"/>
+          <w:lang w:eastAsia="it-IT"/>
+        </w:rPr>
+      </w:pPr>
+      <w:r>
+        <w:rPr>
+          <w:sz w:val="23"/>
+          <w:szCs w:val="23"/>
+        </w:rPr>
+        <w:tab/>
+        <w:t xml:space="preserve">Nella fotografia seguente troviamo sulla cima dello </w:t>
+      </w:r>
+      <w:proofErr w:type="spellStart"/>
+      <w:r>
+        <w:rPr>
+          <w:sz w:val="23"/>
+          <w:szCs w:val="23"/>
+        </w:rPr>
+        <w:t>stack</w:t>
+      </w:r>
+      <w:proofErr w:type="spellEnd"/>
+      <w:r>
+        <w:rPr>
+          <w:sz w:val="23"/>
+          <w:szCs w:val="23"/>
+        </w:rPr>
+        <w:t xml:space="preserve"> il valore </w:t>
+      </w:r>
+      <w:r>
+        <w:rPr>
+          <w:rFonts w:ascii="Courier New" w:hAnsi="Courier New" w:cs="Courier New"/>
+          <w:spacing w:val="-20"/>
+          <w:sz w:val="23"/>
+          <w:szCs w:val="23"/>
+          <w:lang w:eastAsia="it-IT"/>
+        </w:rPr>
+        <w:t>0x1</w:t>
+      </w:r>
+      <w:r>
+        <w:rPr>
+          <w:sz w:val="23"/>
+          <w:szCs w:val="23"/>
+        </w:rPr>
+        <w:t xml:space="preserve"> che è il numero di mosse impiegate per eseguire </w:t>
+      </w:r>
+      <w:proofErr w:type="spellStart"/>
+      <w:r>
+        <w:rPr>
+          <w:rFonts w:ascii="Courier New" w:hAnsi="Courier New" w:cs="Courier New"/>
+          <w:color w:val="FFC000"/>
+          <w:spacing w:val="-20"/>
+          <w:sz w:val="23"/>
+          <w:szCs w:val="23"/>
+          <w:lang w:eastAsia="it-IT"/>
+        </w:rPr>
+        <w:t>torriHanoi</w:t>
+      </w:r>
+      <w:proofErr w:type="spellEnd"/>
+      <w:r>
+        <w:rPr>
+          <w:rFonts w:ascii="Courier New" w:hAnsi="Courier New" w:cs="Courier New"/>
+          <w:color w:val="FFC000"/>
+          <w:spacing w:val="-20"/>
+          <w:sz w:val="23"/>
+          <w:szCs w:val="23"/>
+          <w:lang w:eastAsia="it-IT"/>
+        </w:rPr>
+        <w:t>(n-</w:t>
+      </w:r>
+      <w:proofErr w:type="gramStart"/>
+      <w:r>
+        <w:rPr>
+          <w:rFonts w:ascii="Courier New" w:hAnsi="Courier New" w:cs="Courier New"/>
+          <w:color w:val="FFC000"/>
+          <w:spacing w:val="-20"/>
+          <w:sz w:val="23"/>
+          <w:szCs w:val="23"/>
+          <w:lang w:eastAsia="it-IT"/>
+        </w:rPr>
+        <w:t>1,a</w:t>
+      </w:r>
+      <w:proofErr w:type="gramEnd"/>
+      <w:r>
+        <w:rPr>
+          <w:rFonts w:ascii="Courier New" w:hAnsi="Courier New" w:cs="Courier New"/>
+          <w:color w:val="FFC000"/>
+          <w:spacing w:val="-20"/>
+          <w:sz w:val="23"/>
+          <w:szCs w:val="23"/>
+          <w:lang w:eastAsia="it-IT"/>
+        </w:rPr>
+        <w:t>,c)</w:t>
+      </w:r>
+      <w:r>
+        <w:rPr>
+          <w:sz w:val="23"/>
+          <w:szCs w:val="23"/>
+        </w:rPr>
+        <w:t>.</w:t>
+      </w:r>
+      <w:r>
+        <w:rPr>
+          <w:sz w:val="23"/>
+          <w:szCs w:val="23"/>
+        </w:rPr>
+        <w:t xml:space="preserve"> In quella dopo troviamo un altro </w:t>
+      </w:r>
+      <w:r>
+        <w:rPr>
+          <w:rFonts w:ascii="Courier New" w:hAnsi="Courier New" w:cs="Courier New"/>
+          <w:spacing w:val="-20"/>
+          <w:sz w:val="23"/>
+          <w:szCs w:val="23"/>
+          <w:lang w:eastAsia="it-IT"/>
+        </w:rPr>
+        <w:t>0x1</w:t>
+      </w:r>
+      <w:r>
+        <w:rPr>
+          <w:sz w:val="23"/>
+          <w:szCs w:val="23"/>
+        </w:rPr>
+        <w:t xml:space="preserve"> che è il numero di mosse impiegato per eseguire </w:t>
+      </w:r>
+      <w:r>
+        <w:rPr>
+          <w:rFonts w:ascii="Courier New" w:hAnsi="Courier New" w:cs="Courier New"/>
+          <w:color w:val="FFC000"/>
+          <w:spacing w:val="-20"/>
+          <w:sz w:val="23"/>
+          <w:szCs w:val="23"/>
+          <w:lang w:eastAsia="it-IT"/>
+        </w:rPr>
+        <w:t>sposta(</w:t>
+      </w:r>
+      <w:proofErr w:type="spellStart"/>
+      <w:proofErr w:type="gramStart"/>
+      <w:r>
+        <w:rPr>
+          <w:rFonts w:ascii="Courier New" w:hAnsi="Courier New" w:cs="Courier New"/>
+          <w:color w:val="FFC000"/>
+          <w:spacing w:val="-20"/>
+          <w:sz w:val="23"/>
+          <w:szCs w:val="23"/>
+          <w:lang w:eastAsia="it-IT"/>
+        </w:rPr>
+        <w:t>a,b</w:t>
+      </w:r>
+      <w:proofErr w:type="spellEnd"/>
+      <w:proofErr w:type="gramEnd"/>
+      <w:r>
+        <w:rPr>
+          <w:rFonts w:ascii="Courier New" w:hAnsi="Courier New" w:cs="Courier New"/>
+          <w:color w:val="FFC000"/>
+          <w:spacing w:val="-20"/>
+          <w:sz w:val="23"/>
+          <w:szCs w:val="23"/>
+          <w:lang w:eastAsia="it-IT"/>
+        </w:rPr>
+        <w:t>)</w:t>
+      </w:r>
+      <w:r>
+        <w:t xml:space="preserve"> mentre</w:t>
+      </w:r>
+      <w:r>
+        <w:t xml:space="preserve"> l’elaboratore sta </w:t>
+      </w:r>
+      <w:r>
+        <w:t>finendo</w:t>
+      </w:r>
+      <w:r>
+        <w:t xml:space="preserve"> di eseguire la </w:t>
+      </w:r>
+      <w:r>
+        <w:rPr>
+          <w:rFonts w:ascii="Courier New" w:hAnsi="Courier New" w:cs="Courier New"/>
+          <w:color w:val="7030A0"/>
+          <w:sz w:val="23"/>
+          <w:szCs w:val="23"/>
+        </w:rPr>
+        <w:t>IADD</w:t>
+      </w:r>
+      <w:r>
+        <w:t xml:space="preserve"> ed iniziando </w:t>
+      </w:r>
+      <w:r>
+        <w:rPr>
+          <w:rFonts w:ascii="Courier New" w:hAnsi="Courier New" w:cs="Courier New"/>
+          <w:color w:val="7030A0"/>
+          <w:sz w:val="23"/>
+          <w:szCs w:val="23"/>
+        </w:rPr>
+        <w:t>LDC_W</w:t>
+      </w:r>
+      <w:r>
+        <w:t xml:space="preserve">. </w:t>
+      </w:r>
+    </w:p>
+    <w:p>
+      <w:pPr>
         <w:ind w:firstLine="0"/>
         <w:rPr>
           <w:noProof/>
@@ -27926,8 +28865,8 @@
         </w:rPr>
         <w:drawing>
           <wp:inline distT="0" distB="0" distL="0" distR="0" wp14:anchorId="6A5BBB32" wp14:editId="0CE7CE71">
-            <wp:extent cx="5731510" cy="1213485"/>
-            <wp:effectExtent l="0" t="0" r="2540" b="5715"/>
+            <wp:extent cx="5731510" cy="1067630"/>
+            <wp:effectExtent l="0" t="0" r="2540" b="0"/>
             <wp:docPr id="46" name="Immagine 46"/>
             <wp:cNvGraphicFramePr>
               <a:graphicFrameLocks xmlns:a="http://schemas.openxmlformats.org/drawingml/2006/main" noChangeAspect="1"/>
@@ -27939,20 +28878,27 @@
                     <pic:cNvPr id="1" name=""/>
                     <pic:cNvPicPr/>
                   </pic:nvPicPr>
-                  <pic:blipFill>
+                  <pic:blipFill rotWithShape="1">
                     <a:blip r:embed="rId17"/>
-                    <a:stretch>
-                      <a:fillRect/>
-                    </a:stretch>
+                    <a:srcRect t="12020"/>
+                    <a:stretch/>
                   </pic:blipFill>
-                  <pic:spPr>
+                  <pic:spPr bwMode="auto">
                     <a:xfrm>
                       <a:off x="0" y="0"/>
-                      <a:ext cx="5731510" cy="1213485"/>
+                      <a:ext cx="5731510" cy="1067630"/>
                     </a:xfrm>
                     <a:prstGeom prst="rect">
                       <a:avLst/>
                     </a:prstGeom>
+                    <a:ln>
+                      <a:noFill/>
+                    </a:ln>
+                    <a:extLst>
+                      <a:ext uri="{53640926-AAD7-44D8-BBD7-CCE9431645EC}">
+                        <a14:shadowObscured xmlns:a14="http://schemas.microsoft.com/office/drawing/2010/main"/>
+                      </a:ext>
+                    </a:extLst>
                   </pic:spPr>
                 </pic:pic>
               </a:graphicData>
@@ -27976,7 +28922,7 @@
         </w:rPr>
         <w:drawing>
           <wp:inline distT="0" distB="0" distL="0" distR="0" wp14:anchorId="23D68B1C" wp14:editId="074FF073">
-            <wp:extent cx="5731510" cy="1494155"/>
+            <wp:extent cx="5731510" cy="1342690"/>
             <wp:effectExtent l="0" t="0" r="2540" b="0"/>
             <wp:docPr id="48" name="Immagine 48"/>
             <wp:cNvGraphicFramePr>
@@ -27989,20 +28935,27 @@
                     <pic:cNvPr id="1" name=""/>
                     <pic:cNvPicPr/>
                   </pic:nvPicPr>
-                  <pic:blipFill>
+                  <pic:blipFill rotWithShape="1">
                     <a:blip r:embed="rId18"/>
-                    <a:stretch>
-                      <a:fillRect/>
-                    </a:stretch>
+                    <a:srcRect t="10137"/>
+                    <a:stretch/>
                   </pic:blipFill>
-                  <pic:spPr>
+                  <pic:spPr bwMode="auto">
                     <a:xfrm>
                       <a:off x="0" y="0"/>
-                      <a:ext cx="5731510" cy="1494155"/>
+                      <a:ext cx="5731510" cy="1342690"/>
                     </a:xfrm>
                     <a:prstGeom prst="rect">
                       <a:avLst/>
                     </a:prstGeom>
+                    <a:ln>
+                      <a:noFill/>
+                    </a:ln>
+                    <a:extLst>
+                      <a:ext uri="{53640926-AAD7-44D8-BBD7-CCE9431645EC}">
+                        <a14:shadowObscured xmlns:a14="http://schemas.microsoft.com/office/drawing/2010/main"/>
+                      </a:ext>
+                    </a:extLst>
                   </pic:spPr>
                 </pic:pic>
               </a:graphicData>
@@ -28010,6 +28963,467 @@
           </wp:inline>
         </w:drawing>
       </w:r>
+    </w:p>
+    <w:p>
+      <w:pPr>
+        <w:spacing w:line="240" w:lineRule="auto"/>
+        <w:jc w:val="both"/>
+        <w:rPr>
+          <w:sz w:val="23"/>
+          <w:szCs w:val="23"/>
+        </w:rPr>
+      </w:pPr>
+      <w:r>
+        <w:rPr>
+          <w:noProof/>
+          <w:lang w:eastAsia="it-IT"/>
+        </w:rPr>
+        <w:lastRenderedPageBreak/>
+        <w:t xml:space="preserve">Dato che ora siamo riusciti a spostare il disco </w:t>
+      </w:r>
+      <w:r>
+        <w:rPr>
+          <w:rFonts w:ascii="Courier New" w:hAnsi="Courier New" w:cs="Courier New"/>
+          <w:color w:val="FFC000"/>
+          <w:spacing w:val="-20"/>
+          <w:sz w:val="23"/>
+          <w:szCs w:val="23"/>
+          <w:lang w:eastAsia="it-IT"/>
+        </w:rPr>
+        <w:t>n</w:t>
+      </w:r>
+      <w:r>
+        <w:rPr>
+          <w:noProof/>
+          <w:lang w:eastAsia="it-IT"/>
+        </w:rPr>
+        <w:t xml:space="preserve"> al piolo destinazione </w:t>
+      </w:r>
+      <w:r>
+        <w:rPr>
+          <w:rFonts w:ascii="Courier New" w:hAnsi="Courier New" w:cs="Courier New"/>
+          <w:color w:val="FFC000"/>
+          <w:spacing w:val="-20"/>
+          <w:sz w:val="23"/>
+          <w:szCs w:val="23"/>
+          <w:lang w:eastAsia="it-IT"/>
+        </w:rPr>
+        <w:t>b</w:t>
+      </w:r>
+      <w:r>
+        <w:rPr>
+          <w:noProof/>
+          <w:lang w:eastAsia="it-IT"/>
+        </w:rPr>
+        <w:t xml:space="preserve"> non ci resta che spostare tutti i dischi che avevamo  messo sul piolo d’appoggio </w:t>
+      </w:r>
+      <w:r>
+        <w:rPr>
+          <w:rFonts w:ascii="Courier New" w:hAnsi="Courier New" w:cs="Courier New"/>
+          <w:color w:val="FFC000"/>
+          <w:spacing w:val="-20"/>
+          <w:sz w:val="23"/>
+          <w:szCs w:val="23"/>
+          <w:lang w:eastAsia="it-IT"/>
+        </w:rPr>
+        <w:t>c</w:t>
+      </w:r>
+      <w:r>
+        <w:rPr>
+          <w:noProof/>
+          <w:lang w:eastAsia="it-IT"/>
+        </w:rPr>
+        <w:t xml:space="preserve"> sul piolo destinazione </w:t>
+      </w:r>
+      <w:r>
+        <w:rPr>
+          <w:rFonts w:ascii="Courier New" w:hAnsi="Courier New" w:cs="Courier New"/>
+          <w:color w:val="FFC000"/>
+          <w:spacing w:val="-20"/>
+          <w:sz w:val="23"/>
+          <w:szCs w:val="23"/>
+          <w:lang w:eastAsia="it-IT"/>
+        </w:rPr>
+        <w:t>b</w:t>
+      </w:r>
+      <w:r>
+        <w:rPr>
+          <w:noProof/>
+          <w:lang w:eastAsia="it-IT"/>
+        </w:rPr>
+        <w:t xml:space="preserve"> richiamando </w:t>
+      </w:r>
+      <w:proofErr w:type="spellStart"/>
+      <w:r>
+        <w:rPr>
+          <w:rFonts w:ascii="Courier New" w:hAnsi="Courier New" w:cs="Courier New"/>
+          <w:color w:val="FFC000"/>
+          <w:spacing w:val="-20"/>
+          <w:sz w:val="23"/>
+          <w:szCs w:val="23"/>
+          <w:lang w:eastAsia="it-IT"/>
+        </w:rPr>
+        <w:t>torriHanoi</w:t>
+      </w:r>
+      <w:proofErr w:type="spellEnd"/>
+      <w:r>
+        <w:rPr>
+          <w:rFonts w:ascii="Courier New" w:hAnsi="Courier New" w:cs="Courier New"/>
+          <w:color w:val="FFC000"/>
+          <w:spacing w:val="-20"/>
+          <w:sz w:val="23"/>
+          <w:szCs w:val="23"/>
+          <w:lang w:eastAsia="it-IT"/>
+        </w:rPr>
+        <w:t>(n-</w:t>
+      </w:r>
+      <w:proofErr w:type="gramStart"/>
+      <w:r>
+        <w:rPr>
+          <w:rFonts w:ascii="Courier New" w:hAnsi="Courier New" w:cs="Courier New"/>
+          <w:color w:val="FFC000"/>
+          <w:spacing w:val="-20"/>
+          <w:sz w:val="23"/>
+          <w:szCs w:val="23"/>
+          <w:lang w:eastAsia="it-IT"/>
+        </w:rPr>
+        <w:t>1,c</w:t>
+      </w:r>
+      <w:proofErr w:type="gramEnd"/>
+      <w:r>
+        <w:rPr>
+          <w:rFonts w:ascii="Courier New" w:hAnsi="Courier New" w:cs="Courier New"/>
+          <w:color w:val="FFC000"/>
+          <w:spacing w:val="-20"/>
+          <w:sz w:val="23"/>
+          <w:szCs w:val="23"/>
+          <w:lang w:eastAsia="it-IT"/>
+        </w:rPr>
+        <w:t>,b)</w:t>
+      </w:r>
+      <w:r>
+        <w:t>.</w:t>
+      </w:r>
+      <w:r>
+        <w:t xml:space="preserve"> </w:t>
+      </w:r>
+      <w:r>
+        <w:rPr>
+          <w:sz w:val="23"/>
+          <w:szCs w:val="23"/>
+        </w:rPr>
+        <w:t>In cima allo</w:t>
+      </w:r>
+      <w:r>
+        <w:rPr>
+          <w:sz w:val="23"/>
+          <w:szCs w:val="23"/>
+        </w:rPr>
+        <w:t xml:space="preserve"> </w:t>
+      </w:r>
+      <w:proofErr w:type="spellStart"/>
+      <w:r>
+        <w:rPr>
+          <w:sz w:val="23"/>
+          <w:szCs w:val="23"/>
+        </w:rPr>
+        <w:t>stack</w:t>
+      </w:r>
+      <w:proofErr w:type="spellEnd"/>
+      <w:r>
+        <w:rPr>
+          <w:sz w:val="23"/>
+          <w:szCs w:val="23"/>
+        </w:rPr>
+        <w:t xml:space="preserve"> troviamo (partendo da </w:t>
+      </w:r>
+      <w:r>
+        <w:rPr>
+          <w:rFonts w:ascii="Courier New" w:hAnsi="Courier New" w:cs="Courier New"/>
+          <w:spacing w:val="-20"/>
+          <w:sz w:val="23"/>
+          <w:szCs w:val="23"/>
+          <w:lang w:eastAsia="it-IT"/>
+        </w:rPr>
+        <w:t>0x</w:t>
+      </w:r>
+      <w:r>
+        <w:rPr>
+          <w:rFonts w:ascii="Courier New" w:hAnsi="Courier New" w:cs="Courier New"/>
+          <w:spacing w:val="-20"/>
+          <w:sz w:val="23"/>
+          <w:szCs w:val="23"/>
+          <w:lang w:eastAsia="it-IT"/>
+        </w:rPr>
+        <w:t>8</w:t>
+      </w:r>
+      <w:r>
+        <w:rPr>
+          <w:rFonts w:ascii="Courier New" w:hAnsi="Courier New" w:cs="Courier New"/>
+          <w:spacing w:val="-20"/>
+          <w:sz w:val="23"/>
+          <w:szCs w:val="23"/>
+          <w:lang w:eastAsia="it-IT"/>
+        </w:rPr>
+        <w:t>008)</w:t>
+      </w:r>
+      <w:r>
+        <w:rPr>
+          <w:sz w:val="23"/>
+          <w:szCs w:val="23"/>
+        </w:rPr>
+        <w:t xml:space="preserve">: </w:t>
+      </w:r>
+      <w:r>
+        <w:rPr>
+          <w:rFonts w:ascii="Courier New" w:hAnsi="Courier New" w:cs="Courier New"/>
+          <w:spacing w:val="-20"/>
+          <w:sz w:val="23"/>
+          <w:szCs w:val="23"/>
+          <w:lang w:eastAsia="it-IT"/>
+        </w:rPr>
+        <w:t>0x0002</w:t>
+      </w:r>
+      <w:r>
+        <w:rPr>
+          <w:sz w:val="23"/>
+          <w:szCs w:val="23"/>
+        </w:rPr>
+        <w:t xml:space="preserve"> (il numero di passaggi impiegati fin ora per riuscire a spostare il disco </w:t>
+      </w:r>
+      <w:r>
+        <w:rPr>
+          <w:rFonts w:ascii="Courier New" w:hAnsi="Courier New" w:cs="Courier New"/>
+          <w:color w:val="FFC000"/>
+          <w:spacing w:val="-20"/>
+          <w:sz w:val="23"/>
+          <w:szCs w:val="23"/>
+          <w:lang w:eastAsia="it-IT"/>
+        </w:rPr>
+        <w:t>n</w:t>
+      </w:r>
+      <w:r>
+        <w:rPr>
+          <w:sz w:val="23"/>
+          <w:szCs w:val="23"/>
+        </w:rPr>
+        <w:t xml:space="preserve"> dal piolo </w:t>
+      </w:r>
+      <w:r>
+        <w:rPr>
+          <w:rFonts w:ascii="Courier New" w:hAnsi="Courier New" w:cs="Courier New"/>
+          <w:color w:val="FFC000"/>
+          <w:spacing w:val="-20"/>
+          <w:sz w:val="23"/>
+          <w:szCs w:val="23"/>
+          <w:lang w:eastAsia="it-IT"/>
+        </w:rPr>
+        <w:t>a</w:t>
+      </w:r>
+      <w:r>
+        <w:rPr>
+          <w:sz w:val="23"/>
+          <w:szCs w:val="23"/>
+        </w:rPr>
+        <w:t xml:space="preserve"> al piolo </w:t>
+      </w:r>
+      <w:r>
+        <w:rPr>
+          <w:rFonts w:ascii="Courier New" w:hAnsi="Courier New" w:cs="Courier New"/>
+          <w:color w:val="FFC000"/>
+          <w:spacing w:val="-20"/>
+          <w:sz w:val="23"/>
+          <w:szCs w:val="23"/>
+          <w:lang w:eastAsia="it-IT"/>
+        </w:rPr>
+        <w:t>b</w:t>
+      </w:r>
+      <w:r>
+        <w:rPr>
+          <w:sz w:val="23"/>
+          <w:szCs w:val="23"/>
+        </w:rPr>
+        <w:t xml:space="preserve">), </w:t>
+      </w:r>
+      <w:r>
+        <w:rPr>
+          <w:rFonts w:ascii="Courier New" w:hAnsi="Courier New" w:cs="Courier New"/>
+          <w:spacing w:val="-20"/>
+          <w:sz w:val="23"/>
+          <w:szCs w:val="23"/>
+          <w:lang w:eastAsia="it-IT"/>
+        </w:rPr>
+        <w:t>0x0444</w:t>
+      </w:r>
+      <w:r>
+        <w:rPr>
+          <w:sz w:val="23"/>
+          <w:szCs w:val="23"/>
+        </w:rPr>
+        <w:t xml:space="preserve"> (OBJREF caricato tramite </w:t>
+      </w:r>
+      <w:r>
+        <w:rPr>
+          <w:rFonts w:ascii="Courier New" w:hAnsi="Courier New" w:cs="Courier New"/>
+          <w:color w:val="7030A0"/>
+          <w:sz w:val="23"/>
+          <w:szCs w:val="23"/>
+        </w:rPr>
+        <w:t>LDC_W</w:t>
+      </w:r>
+      <w:r>
+        <w:rPr>
+          <w:sz w:val="23"/>
+          <w:szCs w:val="23"/>
+        </w:rPr>
+        <w:t xml:space="preserve">), </w:t>
+      </w:r>
+      <w:r>
+        <w:rPr>
+          <w:rFonts w:ascii="Courier New" w:hAnsi="Courier New" w:cs="Courier New"/>
+          <w:spacing w:val="-20"/>
+          <w:sz w:val="23"/>
+          <w:szCs w:val="23"/>
+          <w:lang w:eastAsia="it-IT"/>
+        </w:rPr>
+        <w:t>0x0001</w:t>
+      </w:r>
+      <w:r>
+        <w:rPr>
+          <w:sz w:val="23"/>
+          <w:szCs w:val="23"/>
+        </w:rPr>
+        <w:t xml:space="preserve"> (</w:t>
+      </w:r>
+      <w:r>
+        <w:rPr>
+          <w:rFonts w:ascii="Courier New" w:hAnsi="Courier New" w:cs="Courier New"/>
+          <w:color w:val="FFC000"/>
+          <w:spacing w:val="-20"/>
+          <w:sz w:val="23"/>
+          <w:szCs w:val="23"/>
+          <w:lang w:eastAsia="it-IT"/>
+        </w:rPr>
+        <w:t>n</w:t>
+      </w:r>
+      <w:r>
+        <w:rPr>
+          <w:sz w:val="23"/>
+          <w:szCs w:val="23"/>
+        </w:rPr>
+        <w:t xml:space="preserve">-1), </w:t>
+      </w:r>
+      <w:r>
+        <w:rPr>
+          <w:rFonts w:ascii="Courier New" w:hAnsi="Courier New" w:cs="Courier New"/>
+          <w:spacing w:val="-20"/>
+          <w:sz w:val="23"/>
+          <w:szCs w:val="23"/>
+          <w:lang w:eastAsia="it-IT"/>
+        </w:rPr>
+        <w:t>0x0002</w:t>
+      </w:r>
+      <w:r>
+        <w:rPr>
+          <w:sz w:val="23"/>
+          <w:szCs w:val="23"/>
+        </w:rPr>
+        <w:t xml:space="preserve"> (</w:t>
+      </w:r>
+      <w:r>
+        <w:rPr>
+          <w:rFonts w:ascii="Courier New" w:hAnsi="Courier New" w:cs="Courier New"/>
+          <w:color w:val="FFC000"/>
+          <w:spacing w:val="-20"/>
+          <w:sz w:val="23"/>
+          <w:szCs w:val="23"/>
+          <w:lang w:eastAsia="it-IT"/>
+        </w:rPr>
+        <w:t>c</w:t>
+      </w:r>
+      <w:r>
+        <w:rPr>
+          <w:sz w:val="23"/>
+          <w:szCs w:val="23"/>
+        </w:rPr>
+        <w:t xml:space="preserve"> caricata tramite </w:t>
+      </w:r>
+      <w:r>
+        <w:rPr>
+          <w:rFonts w:ascii="Courier New" w:hAnsi="Courier New" w:cs="Courier New"/>
+          <w:color w:val="7030A0"/>
+          <w:sz w:val="23"/>
+          <w:szCs w:val="23"/>
+        </w:rPr>
+        <w:t>ILOAD</w:t>
+      </w:r>
+      <w:r>
+        <w:rPr>
+          <w:sz w:val="23"/>
+          <w:szCs w:val="23"/>
+        </w:rPr>
+        <w:t xml:space="preserve">), </w:t>
+      </w:r>
+      <w:r>
+        <w:rPr>
+          <w:rFonts w:ascii="Courier New" w:hAnsi="Courier New" w:cs="Courier New"/>
+          <w:spacing w:val="-20"/>
+          <w:sz w:val="23"/>
+          <w:szCs w:val="23"/>
+          <w:lang w:eastAsia="it-IT"/>
+        </w:rPr>
+        <w:t>0x0003</w:t>
+      </w:r>
+      <w:r>
+        <w:rPr>
+          <w:sz w:val="23"/>
+          <w:szCs w:val="23"/>
+        </w:rPr>
+        <w:t xml:space="preserve"> (</w:t>
+      </w:r>
+      <w:r>
+        <w:rPr>
+          <w:rFonts w:ascii="Courier New" w:hAnsi="Courier New" w:cs="Courier New"/>
+          <w:color w:val="FFC000"/>
+          <w:spacing w:val="-20"/>
+          <w:sz w:val="23"/>
+          <w:szCs w:val="23"/>
+          <w:lang w:eastAsia="it-IT"/>
+        </w:rPr>
+        <w:t>b</w:t>
+      </w:r>
+      <w:r>
+        <w:rPr>
+          <w:sz w:val="23"/>
+          <w:szCs w:val="23"/>
+        </w:rPr>
+        <w:t xml:space="preserve"> caricata tramite </w:t>
+      </w:r>
+      <w:r>
+        <w:rPr>
+          <w:rFonts w:ascii="Courier New" w:hAnsi="Courier New" w:cs="Courier New"/>
+          <w:color w:val="7030A0"/>
+          <w:sz w:val="23"/>
+          <w:szCs w:val="23"/>
+        </w:rPr>
+        <w:t>ILOAD</w:t>
+      </w:r>
+      <w:r>
+        <w:rPr>
+          <w:sz w:val="23"/>
+          <w:szCs w:val="23"/>
+        </w:rPr>
+        <w:t>).</w:t>
+      </w:r>
+    </w:p>
+    <w:p>
+      <w:pPr>
+        <w:spacing w:line="240" w:lineRule="auto"/>
+        <w:rPr>
+          <w:noProof/>
+          <w:lang w:eastAsia="it-IT"/>
+        </w:rPr>
+      </w:pPr>
     </w:p>
     <w:p>
       <w:pPr>
@@ -28063,12 +29477,38 @@
     </w:p>
     <w:p>
       <w:pPr>
+        <w:spacing w:line="240" w:lineRule="auto"/>
         <w:ind w:firstLine="0"/>
         <w:rPr>
           <w:noProof/>
           <w:lang w:eastAsia="it-IT"/>
         </w:rPr>
       </w:pPr>
+      <w:r>
+        <w:rPr>
+          <w:noProof/>
+          <w:lang w:eastAsia="it-IT"/>
+        </w:rPr>
+        <w:tab/>
+        <w:t xml:space="preserve">Con i tre fotogrammi sucessivi ci ritorviamo in una codizione precedentemente analizzata solo che il risultato finale sarà lo spostamento di un disco dal piolo 2 al piolo 3 stampando sulla console </w:t>
+      </w:r>
+      <w:r>
+        <w:rPr>
+          <w:rFonts w:ascii="Courier New" w:hAnsi="Courier New" w:cs="Courier New"/>
+          <w:sz w:val="23"/>
+          <w:szCs w:val="23"/>
+          <w:highlight w:val="lightGray"/>
+        </w:rPr>
+        <w:t>1 =&gt; 3</w:t>
+      </w:r>
+      <w:r>
+        <w:rPr>
+          <w:rFonts w:ascii="Courier New" w:hAnsi="Courier New" w:cs="Courier New"/>
+          <w:sz w:val="23"/>
+          <w:szCs w:val="23"/>
+        </w:rPr>
+        <w:t>.</w:t>
+      </w:r>
     </w:p>
     <w:p>
       <w:pPr>
@@ -28079,11 +29519,10 @@
           <w:noProof/>
           <w:lang w:eastAsia="it-IT"/>
         </w:rPr>
-        <w:lastRenderedPageBreak/>
         <w:drawing>
           <wp:inline distT="0" distB="0" distL="0" distR="0" wp14:anchorId="222125AC" wp14:editId="08AA4E05">
-            <wp:extent cx="5731510" cy="1727200"/>
-            <wp:effectExtent l="0" t="0" r="2540" b="6350"/>
+            <wp:extent cx="5731510" cy="1581344"/>
+            <wp:effectExtent l="0" t="0" r="2540" b="0"/>
             <wp:docPr id="50" name="Immagine 50"/>
             <wp:cNvGraphicFramePr>
               <a:graphicFrameLocks xmlns:a="http://schemas.openxmlformats.org/drawingml/2006/main" noChangeAspect="1"/>
@@ -28095,20 +29534,27 @@
                     <pic:cNvPr id="1" name=""/>
                     <pic:cNvPicPr/>
                   </pic:nvPicPr>
-                  <pic:blipFill>
+                  <pic:blipFill rotWithShape="1">
                     <a:blip r:embed="rId20"/>
-                    <a:stretch>
-                      <a:fillRect/>
-                    </a:stretch>
+                    <a:srcRect t="8445"/>
+                    <a:stretch/>
                   </pic:blipFill>
-                  <pic:spPr>
+                  <pic:spPr bwMode="auto">
                     <a:xfrm>
                       <a:off x="0" y="0"/>
-                      <a:ext cx="5731510" cy="1727200"/>
+                      <a:ext cx="5731510" cy="1581344"/>
                     </a:xfrm>
                     <a:prstGeom prst="rect">
                       <a:avLst/>
                     </a:prstGeom>
+                    <a:ln>
+                      <a:noFill/>
+                    </a:ln>
+                    <a:extLst>
+                      <a:ext uri="{53640926-AAD7-44D8-BBD7-CCE9431645EC}">
+                        <a14:shadowObscured xmlns:a14="http://schemas.microsoft.com/office/drawing/2010/main"/>
+                      </a:ext>
+                    </a:extLst>
                   </pic:spPr>
                 </pic:pic>
               </a:graphicData>
@@ -28128,8 +29574,8 @@
         </w:rPr>
         <w:drawing>
           <wp:inline distT="0" distB="0" distL="0" distR="0" wp14:anchorId="3FE8711B" wp14:editId="2A3E8BB8">
-            <wp:extent cx="5731510" cy="1591310"/>
-            <wp:effectExtent l="0" t="0" r="2540" b="8890"/>
+            <wp:extent cx="5731510" cy="1445455"/>
+            <wp:effectExtent l="0" t="0" r="2540" b="2540"/>
             <wp:docPr id="51" name="Immagine 51"/>
             <wp:cNvGraphicFramePr>
               <a:graphicFrameLocks xmlns:a="http://schemas.openxmlformats.org/drawingml/2006/main" noChangeAspect="1"/>
@@ -28141,20 +29587,27 @@
                     <pic:cNvPr id="1" name=""/>
                     <pic:cNvPicPr/>
                   </pic:nvPicPr>
-                  <pic:blipFill>
+                  <pic:blipFill rotWithShape="1">
                     <a:blip r:embed="rId21"/>
-                    <a:stretch>
-                      <a:fillRect/>
-                    </a:stretch>
+                    <a:srcRect t="9166"/>
+                    <a:stretch/>
                   </pic:blipFill>
-                  <pic:spPr>
+                  <pic:spPr bwMode="auto">
                     <a:xfrm>
                       <a:off x="0" y="0"/>
-                      <a:ext cx="5731510" cy="1591310"/>
+                      <a:ext cx="5731510" cy="1445455"/>
                     </a:xfrm>
                     <a:prstGeom prst="rect">
                       <a:avLst/>
                     </a:prstGeom>
+                    <a:ln>
+                      <a:noFill/>
+                    </a:ln>
+                    <a:extLst>
+                      <a:ext uri="{53640926-AAD7-44D8-BBD7-CCE9431645EC}">
+                        <a14:shadowObscured xmlns:a14="http://schemas.microsoft.com/office/drawing/2010/main"/>
+                      </a:ext>
+                    </a:extLst>
                   </pic:spPr>
                 </pic:pic>
               </a:graphicData>
@@ -28174,8 +29627,8 @@
         </w:rPr>
         <w:drawing>
           <wp:inline distT="0" distB="0" distL="0" distR="0" wp14:anchorId="3A407DCC" wp14:editId="210279EA">
-            <wp:extent cx="5731510" cy="1645920"/>
-            <wp:effectExtent l="0" t="0" r="2540" b="0"/>
+            <wp:extent cx="5731510" cy="1483235"/>
+            <wp:effectExtent l="0" t="0" r="2540" b="3175"/>
             <wp:docPr id="52" name="Immagine 52"/>
             <wp:cNvGraphicFramePr>
               <a:graphicFrameLocks xmlns:a="http://schemas.openxmlformats.org/drawingml/2006/main" noChangeAspect="1"/>
@@ -28187,20 +29640,27 @@
                     <pic:cNvPr id="1" name=""/>
                     <pic:cNvPicPr/>
                   </pic:nvPicPr>
-                  <pic:blipFill>
+                  <pic:blipFill rotWithShape="1">
                     <a:blip r:embed="rId22"/>
-                    <a:stretch>
-                      <a:fillRect/>
-                    </a:stretch>
+                    <a:srcRect t="9884"/>
+                    <a:stretch/>
                   </pic:blipFill>
-                  <pic:spPr>
+                  <pic:spPr bwMode="auto">
                     <a:xfrm>
                       <a:off x="0" y="0"/>
-                      <a:ext cx="5731510" cy="1645920"/>
+                      <a:ext cx="5731510" cy="1483235"/>
                     </a:xfrm>
                     <a:prstGeom prst="rect">
                       <a:avLst/>
                     </a:prstGeom>
+                    <a:ln>
+                      <a:noFill/>
+                    </a:ln>
+                    <a:extLst>
+                      <a:ext uri="{53640926-AAD7-44D8-BBD7-CCE9431645EC}">
+                        <a14:shadowObscured xmlns:a14="http://schemas.microsoft.com/office/drawing/2010/main"/>
+                      </a:ext>
+                    </a:extLst>
                   </pic:spPr>
                 </pic:pic>
               </a:graphicData>
@@ -28208,6 +29668,311 @@
           </wp:inline>
         </w:drawing>
       </w:r>
+    </w:p>
+    <w:p>
+      <w:pPr>
+        <w:ind w:firstLine="0"/>
+      </w:pPr>
+    </w:p>
+    <w:p>
+      <w:pPr>
+        <w:spacing w:line="240" w:lineRule="auto"/>
+        <w:jc w:val="both"/>
+        <w:rPr>
+          <w:sz w:val="23"/>
+          <w:szCs w:val="23"/>
+        </w:rPr>
+      </w:pPr>
+      <w:r>
+        <w:lastRenderedPageBreak/>
+        <w:t xml:space="preserve">Una volta spostati tutti i dischi dal piolo d’appoggio a quello destinazione possiamo restituire il numero di passaggi impiegati. </w:t>
+      </w:r>
+      <w:r>
+        <w:rPr>
+          <w:sz w:val="23"/>
+          <w:szCs w:val="23"/>
+        </w:rPr>
+        <w:t>In cima allo</w:t>
+      </w:r>
+      <w:r>
+        <w:rPr>
+          <w:sz w:val="23"/>
+          <w:szCs w:val="23"/>
+        </w:rPr>
+        <w:t xml:space="preserve"> </w:t>
+      </w:r>
+      <w:proofErr w:type="spellStart"/>
+      <w:r>
+        <w:rPr>
+          <w:sz w:val="23"/>
+          <w:szCs w:val="23"/>
+        </w:rPr>
+        <w:t>stack</w:t>
+      </w:r>
+      <w:proofErr w:type="spellEnd"/>
+      <w:r>
+        <w:rPr>
+          <w:sz w:val="23"/>
+          <w:szCs w:val="23"/>
+        </w:rPr>
+        <w:t xml:space="preserve"> troviamo (partendo da </w:t>
+      </w:r>
+      <w:r>
+        <w:rPr>
+          <w:rFonts w:ascii="Courier New" w:hAnsi="Courier New" w:cs="Courier New"/>
+          <w:spacing w:val="-20"/>
+          <w:sz w:val="23"/>
+          <w:szCs w:val="23"/>
+          <w:lang w:eastAsia="it-IT"/>
+        </w:rPr>
+        <w:t>0x</w:t>
+      </w:r>
+      <w:r>
+        <w:rPr>
+          <w:rFonts w:ascii="Courier New" w:hAnsi="Courier New" w:cs="Courier New"/>
+          <w:spacing w:val="-20"/>
+          <w:sz w:val="23"/>
+          <w:szCs w:val="23"/>
+          <w:lang w:eastAsia="it-IT"/>
+        </w:rPr>
+        <w:t>8</w:t>
+      </w:r>
+      <w:r>
+        <w:rPr>
+          <w:rFonts w:ascii="Courier New" w:hAnsi="Courier New" w:cs="Courier New"/>
+          <w:spacing w:val="-20"/>
+          <w:sz w:val="23"/>
+          <w:szCs w:val="23"/>
+          <w:lang w:eastAsia="it-IT"/>
+        </w:rPr>
+        <w:t>008)</w:t>
+      </w:r>
+      <w:r>
+        <w:rPr>
+          <w:sz w:val="23"/>
+          <w:szCs w:val="23"/>
+        </w:rPr>
+        <w:t xml:space="preserve">: </w:t>
+      </w:r>
+      <w:r>
+        <w:rPr>
+          <w:rFonts w:ascii="Courier New" w:hAnsi="Courier New" w:cs="Courier New"/>
+          <w:spacing w:val="-20"/>
+          <w:sz w:val="23"/>
+          <w:szCs w:val="23"/>
+          <w:lang w:eastAsia="it-IT"/>
+        </w:rPr>
+        <w:t>0x0002</w:t>
+      </w:r>
+      <w:r>
+        <w:rPr>
+          <w:sz w:val="23"/>
+          <w:szCs w:val="23"/>
+        </w:rPr>
+        <w:t xml:space="preserve"> </w:t>
+      </w:r>
+      <w:r>
+        <w:rPr>
+          <w:sz w:val="23"/>
+          <w:szCs w:val="23"/>
+        </w:rPr>
+        <w:t xml:space="preserve">ovvero </w:t>
+      </w:r>
+      <w:r>
+        <w:rPr>
+          <w:sz w:val="23"/>
+          <w:szCs w:val="23"/>
+        </w:rPr>
+        <w:t xml:space="preserve">il numero di passaggi impiegati fin ora per riuscire a spostare il disco </w:t>
+      </w:r>
+      <w:r>
+        <w:rPr>
+          <w:rFonts w:ascii="Courier New" w:hAnsi="Courier New" w:cs="Courier New"/>
+          <w:color w:val="FFC000"/>
+          <w:spacing w:val="-20"/>
+          <w:sz w:val="23"/>
+          <w:szCs w:val="23"/>
+          <w:lang w:eastAsia="it-IT"/>
+        </w:rPr>
+        <w:t>n</w:t>
+      </w:r>
+      <w:r>
+        <w:rPr>
+          <w:sz w:val="23"/>
+          <w:szCs w:val="23"/>
+        </w:rPr>
+        <w:t xml:space="preserve"> dal piolo</w:t>
+      </w:r>
+      <w:r>
+        <w:rPr>
+          <w:sz w:val="23"/>
+          <w:szCs w:val="23"/>
+        </w:rPr>
+        <w:t xml:space="preserve"> sorgente</w:t>
+      </w:r>
+      <w:r>
+        <w:rPr>
+          <w:sz w:val="23"/>
+          <w:szCs w:val="23"/>
+        </w:rPr>
+        <w:t xml:space="preserve"> </w:t>
+      </w:r>
+      <w:r>
+        <w:rPr>
+          <w:rFonts w:ascii="Courier New" w:hAnsi="Courier New" w:cs="Courier New"/>
+          <w:color w:val="FFC000"/>
+          <w:spacing w:val="-20"/>
+          <w:sz w:val="23"/>
+          <w:szCs w:val="23"/>
+          <w:lang w:eastAsia="it-IT"/>
+        </w:rPr>
+        <w:t>a</w:t>
+      </w:r>
+      <w:r>
+        <w:rPr>
+          <w:sz w:val="23"/>
+          <w:szCs w:val="23"/>
+        </w:rPr>
+        <w:t xml:space="preserve"> al piolo</w:t>
+      </w:r>
+      <w:r>
+        <w:rPr>
+          <w:sz w:val="23"/>
+          <w:szCs w:val="23"/>
+        </w:rPr>
+        <w:t xml:space="preserve"> destinazione</w:t>
+      </w:r>
+      <w:r>
+        <w:rPr>
+          <w:sz w:val="23"/>
+          <w:szCs w:val="23"/>
+        </w:rPr>
+        <w:t xml:space="preserve"> </w:t>
+      </w:r>
+      <w:r>
+        <w:rPr>
+          <w:rFonts w:ascii="Courier New" w:hAnsi="Courier New" w:cs="Courier New"/>
+          <w:color w:val="FFC000"/>
+          <w:spacing w:val="-20"/>
+          <w:sz w:val="23"/>
+          <w:szCs w:val="23"/>
+          <w:lang w:eastAsia="it-IT"/>
+        </w:rPr>
+        <w:t>b</w:t>
+      </w:r>
+      <w:r>
+        <w:rPr>
+          <w:sz w:val="23"/>
+          <w:szCs w:val="23"/>
+        </w:rPr>
+        <w:t xml:space="preserve">, </w:t>
+      </w:r>
+      <w:r>
+        <w:rPr>
+          <w:rFonts w:ascii="Courier New" w:hAnsi="Courier New" w:cs="Courier New"/>
+          <w:spacing w:val="-20"/>
+          <w:sz w:val="23"/>
+          <w:szCs w:val="23"/>
+          <w:lang w:eastAsia="it-IT"/>
+        </w:rPr>
+        <w:t xml:space="preserve">0x0001 </w:t>
+      </w:r>
+      <w:r>
+        <w:rPr>
+          <w:sz w:val="23"/>
+          <w:szCs w:val="23"/>
+        </w:rPr>
+        <w:t xml:space="preserve">ovvero </w:t>
+      </w:r>
+      <w:r>
+        <w:rPr>
+          <w:sz w:val="23"/>
+          <w:szCs w:val="23"/>
+        </w:rPr>
+        <w:t xml:space="preserve">il numero di passaggi impiegati fin ora per riuscire a spostare </w:t>
+      </w:r>
+      <w:r>
+        <w:rPr>
+          <w:sz w:val="23"/>
+          <w:szCs w:val="23"/>
+        </w:rPr>
+        <w:t>i dischi messi sul piolo d’appoggio</w:t>
+      </w:r>
+      <w:r>
+        <w:rPr>
+          <w:sz w:val="23"/>
+          <w:szCs w:val="23"/>
+        </w:rPr>
+        <w:t xml:space="preserve"> </w:t>
+      </w:r>
+      <w:r>
+        <w:rPr>
+          <w:rFonts w:ascii="Courier New" w:hAnsi="Courier New" w:cs="Courier New"/>
+          <w:color w:val="FFC000"/>
+          <w:spacing w:val="-20"/>
+          <w:sz w:val="23"/>
+          <w:szCs w:val="23"/>
+          <w:lang w:eastAsia="it-IT"/>
+        </w:rPr>
+        <w:t>c</w:t>
+      </w:r>
+      <w:r>
+        <w:rPr>
+          <w:sz w:val="23"/>
+          <w:szCs w:val="23"/>
+        </w:rPr>
+        <w:t xml:space="preserve"> al piolo destinazione </w:t>
+      </w:r>
+      <w:r>
+        <w:rPr>
+          <w:rFonts w:ascii="Courier New" w:hAnsi="Courier New" w:cs="Courier New"/>
+          <w:color w:val="FFC000"/>
+          <w:spacing w:val="-20"/>
+          <w:sz w:val="23"/>
+          <w:szCs w:val="23"/>
+          <w:lang w:eastAsia="it-IT"/>
+        </w:rPr>
+        <w:t>b</w:t>
+      </w:r>
+      <w:r>
+        <w:rPr>
+          <w:sz w:val="23"/>
+          <w:szCs w:val="23"/>
+        </w:rPr>
+        <w:t xml:space="preserve">. In quest’ultimo fotogramma </w:t>
+      </w:r>
+      <w:r>
+        <w:t xml:space="preserve">l’elaboratore sta finendo di eseguire la </w:t>
+      </w:r>
+      <w:r>
+        <w:rPr>
+          <w:rFonts w:ascii="Courier New" w:hAnsi="Courier New" w:cs="Courier New"/>
+          <w:color w:val="7030A0"/>
+          <w:sz w:val="23"/>
+          <w:szCs w:val="23"/>
+        </w:rPr>
+        <w:t>IADD</w:t>
+      </w:r>
+      <w:r>
+        <w:t xml:space="preserve"> ed iniziando </w:t>
+      </w:r>
+      <w:r>
+        <w:rPr>
+          <w:rFonts w:ascii="Courier New" w:hAnsi="Courier New" w:cs="Courier New"/>
+          <w:color w:val="7030A0"/>
+          <w:sz w:val="23"/>
+          <w:szCs w:val="23"/>
+        </w:rPr>
+        <w:t>IRETURN</w:t>
+      </w:r>
+      <w:r>
+        <w:t>.</w:t>
+      </w:r>
+    </w:p>
+    <w:p>
+      <w:pPr>
+        <w:spacing w:line="240" w:lineRule="auto"/>
+      </w:pPr>
     </w:p>
     <w:p>
       <w:pPr>
@@ -28256,6 +30021,13 @@
       </w:r>
     </w:p>
     <w:p>
+      <w:r>
+        <w:t>Questa è la situazione finale al termine dell’esecuzione del programma con 2 dischi.</w:t>
+      </w:r>
+      <w:bookmarkStart w:id="0" w:name="_GoBack"/>
+      <w:bookmarkEnd w:id="0"/>
+    </w:p>
+    <w:p>
       <w:pPr>
         <w:ind w:firstLine="0"/>
       </w:pPr>
@@ -28265,10 +30037,10 @@
           <w:lang w:eastAsia="it-IT"/>
         </w:rPr>
         <w:drawing>
-          <wp:inline distT="0" distB="0" distL="0" distR="0" wp14:anchorId="65E6617E" wp14:editId="07902B51">
-            <wp:extent cx="5731510" cy="1110615"/>
-            <wp:effectExtent l="0" t="0" r="2540" b="0"/>
-            <wp:docPr id="55" name="Immagine 55"/>
+          <wp:inline distT="0" distB="0" distL="0" distR="0" wp14:anchorId="60C7241E" wp14:editId="1B20B3EC">
+            <wp:extent cx="5731510" cy="1138555"/>
+            <wp:effectExtent l="0" t="0" r="2540" b="4445"/>
+            <wp:docPr id="2" name="Immagine 2"/>
             <wp:cNvGraphicFramePr>
               <a:graphicFrameLocks xmlns:a="http://schemas.openxmlformats.org/drawingml/2006/main" noChangeAspect="1"/>
             </wp:cNvGraphicFramePr>
@@ -28288,7 +30060,7 @@
                   <pic:spPr>
                     <a:xfrm>
                       <a:off x="0" y="0"/>
-                      <a:ext cx="5731510" cy="1110615"/>
+                      <a:ext cx="5731510" cy="1138555"/>
                     </a:xfrm>
                     <a:prstGeom prst="rect">
                       <a:avLst/>
@@ -29897,7 +31669,6 @@
   <w:style w:type="character" w:default="1" w:styleId="Carpredefinitoparagrafo">
     <w:name w:val="Default Paragraph Font"/>
     <w:uiPriority w:val="1"/>
-    <w:semiHidden/>
     <w:unhideWhenUsed/>
   </w:style>
   <w:style w:type="table" w:default="1" w:styleId="Tabellanormale">
@@ -31803,7 +33574,7 @@
 </file>
 
 <file path=customXml/itemProps1.xml><?xml version="1.0" encoding="utf-8"?>
-<ds:datastoreItem xmlns:ds="http://schemas.openxmlformats.org/officeDocument/2006/customXml" ds:itemID="{BE15B434-8914-4D68-8502-2F9A0CEC870C}">
+<ds:datastoreItem xmlns:ds="http://schemas.openxmlformats.org/officeDocument/2006/customXml" ds:itemID="{85BAFC89-CE89-4B26-B684-806569773960}">
   <ds:schemaRefs>
     <ds:schemaRef ds:uri="http://schemas.openxmlformats.org/officeDocument/2006/bibliography"/>
   </ds:schemaRefs>

</xml_diff>

<commit_message>
finita relazione 3 manca commento di ferro e alde
</commit_message>
<xml_diff>
--- a/es3/RelazioneEs3.docx
+++ b/es3/RelazioneEs3.docx
@@ -410,10 +410,20 @@
         <w:rPr>
           <w:sz w:val="23"/>
           <w:szCs w:val="23"/>
-          <w:lang w:val="en-US" w:eastAsia="it-IT"/>
-        </w:rPr>
-        <w:t xml:space="preserve"> stack</w:t>
-      </w:r>
+          <w:lang w:eastAsia="it-IT"/>
+        </w:rPr>
+        <w:t xml:space="preserve"> </w:t>
+      </w:r>
+      <w:proofErr w:type="spellStart"/>
+      <w:r>
+        <w:rPr>
+          <w:sz w:val="23"/>
+          <w:szCs w:val="23"/>
+          <w:lang w:eastAsia="it-IT"/>
+        </w:rPr>
+        <w:t>stack</w:t>
+      </w:r>
+      <w:proofErr w:type="spellEnd"/>
       <w:r>
         <w:rPr>
           <w:sz w:val="23"/>
@@ -3447,10 +3457,18 @@
         <w:rPr>
           <w:sz w:val="23"/>
           <w:szCs w:val="23"/>
-          <w:lang w:val="en-US"/>
-        </w:rPr>
-        <w:t xml:space="preserve"> stack</w:t>
-      </w:r>
+        </w:rPr>
+        <w:t xml:space="preserve"> </w:t>
+      </w:r>
+      <w:proofErr w:type="spellStart"/>
+      <w:r>
+        <w:rPr>
+          <w:sz w:val="23"/>
+          <w:szCs w:val="23"/>
+        </w:rPr>
+        <w:t>stack</w:t>
+      </w:r>
+      <w:proofErr w:type="spellEnd"/>
       <w:r>
         <w:rPr>
           <w:sz w:val="23"/>
@@ -7891,10 +7909,21 @@
           <w:color w:val="C00000"/>
           <w:sz w:val="23"/>
           <w:szCs w:val="23"/>
-          <w:lang w:val="en-US" w:eastAsia="it-IT"/>
-        </w:rPr>
-        <w:t xml:space="preserve"> pointer</w:t>
-      </w:r>
+          <w:lang w:eastAsia="it-IT"/>
+        </w:rPr>
+        <w:t xml:space="preserve"> </w:t>
+      </w:r>
+      <w:proofErr w:type="spellStart"/>
+      <w:r>
+        <w:rPr>
+          <w:color w:val="C00000"/>
+          <w:sz w:val="23"/>
+          <w:szCs w:val="23"/>
+          <w:lang w:eastAsia="it-IT"/>
+        </w:rPr>
+        <w:t>pointer</w:t>
+      </w:r>
+      <w:proofErr w:type="spellEnd"/>
       <w:r>
         <w:rPr>
           <w:color w:val="C00000"/>
@@ -7939,10 +7968,18 @@
         <w:rPr>
           <w:sz w:val="23"/>
           <w:szCs w:val="23"/>
-          <w:lang w:val="en-US"/>
-        </w:rPr>
-        <w:t xml:space="preserve"> stack</w:t>
-      </w:r>
+        </w:rPr>
+        <w:t xml:space="preserve"> </w:t>
+      </w:r>
+      <w:proofErr w:type="spellStart"/>
+      <w:r>
+        <w:rPr>
+          <w:sz w:val="23"/>
+          <w:szCs w:val="23"/>
+        </w:rPr>
+        <w:t>stack</w:t>
+      </w:r>
+      <w:proofErr w:type="spellEnd"/>
       <w:r>
         <w:rPr>
           <w:sz w:val="23"/>
@@ -8028,10 +8065,18 @@
         <w:rPr>
           <w:sz w:val="23"/>
           <w:szCs w:val="23"/>
-          <w:lang w:val="en-US"/>
-        </w:rPr>
-        <w:t xml:space="preserve"> stack</w:t>
-      </w:r>
+        </w:rPr>
+        <w:t xml:space="preserve"> </w:t>
+      </w:r>
+      <w:proofErr w:type="spellStart"/>
+      <w:r>
+        <w:rPr>
+          <w:sz w:val="23"/>
+          <w:szCs w:val="23"/>
+        </w:rPr>
+        <w:t>stack</w:t>
+      </w:r>
+      <w:proofErr w:type="spellEnd"/>
       <w:r>
         <w:rPr>
           <w:sz w:val="23"/>
@@ -8120,10 +8165,21 @@
           <w:color w:val="C00000"/>
           <w:sz w:val="23"/>
           <w:szCs w:val="23"/>
-          <w:lang w:val="en-US" w:eastAsia="it-IT"/>
-        </w:rPr>
-        <w:t xml:space="preserve"> pointer</w:t>
-      </w:r>
+          <w:lang w:eastAsia="it-IT"/>
+        </w:rPr>
+        <w:t xml:space="preserve"> </w:t>
+      </w:r>
+      <w:proofErr w:type="spellStart"/>
+      <w:r>
+        <w:rPr>
+          <w:color w:val="C00000"/>
+          <w:sz w:val="23"/>
+          <w:szCs w:val="23"/>
+          <w:lang w:eastAsia="it-IT"/>
+        </w:rPr>
+        <w:t>pointer</w:t>
+      </w:r>
+      <w:proofErr w:type="spellEnd"/>
       <w:r>
         <w:rPr>
           <w:sz w:val="23"/>
@@ -10606,10 +10662,18 @@
         <w:rPr>
           <w:sz w:val="23"/>
           <w:szCs w:val="23"/>
-          <w:lang w:val="en-US"/>
-        </w:rPr>
-        <w:t xml:space="preserve"> stack</w:t>
-      </w:r>
+        </w:rPr>
+        <w:t xml:space="preserve"> </w:t>
+      </w:r>
+      <w:proofErr w:type="spellStart"/>
+      <w:r>
+        <w:rPr>
+          <w:sz w:val="23"/>
+          <w:szCs w:val="23"/>
+        </w:rPr>
+        <w:t>stack</w:t>
+      </w:r>
+      <w:proofErr w:type="spellEnd"/>
       <w:r>
         <w:rPr>
           <w:sz w:val="23"/>
@@ -10823,10 +10887,18 @@
         <w:rPr>
           <w:sz w:val="23"/>
           <w:szCs w:val="23"/>
-          <w:lang w:val="en-US"/>
-        </w:rPr>
-        <w:t xml:space="preserve"> stack</w:t>
-      </w:r>
+        </w:rPr>
+        <w:t xml:space="preserve"> </w:t>
+      </w:r>
+      <w:proofErr w:type="spellStart"/>
+      <w:r>
+        <w:rPr>
+          <w:sz w:val="23"/>
+          <w:szCs w:val="23"/>
+        </w:rPr>
+        <w:t>stack</w:t>
+      </w:r>
+      <w:proofErr w:type="spellEnd"/>
       <w:r>
         <w:rPr>
           <w:sz w:val="23"/>
@@ -21551,18 +21623,18 @@
         <w:rPr>
           <w:sz w:val="23"/>
           <w:szCs w:val="23"/>
-          <w:lang w:val="en-US"/>
         </w:rPr>
         <w:t xml:space="preserve"> </w:t>
       </w:r>
-      <w:r>
-        <w:rPr>
-          <w:sz w:val="23"/>
-          <w:szCs w:val="23"/>
-          <w:lang w:val="en-US"/>
+      <w:proofErr w:type="spellStart"/>
+      <w:r>
+        <w:rPr>
+          <w:sz w:val="23"/>
+          <w:szCs w:val="23"/>
         </w:rPr>
         <w:t>breakpoint</w:t>
       </w:r>
+      <w:proofErr w:type="spellEnd"/>
       <w:r>
         <w:rPr>
           <w:sz w:val="23"/>
@@ -21876,10 +21948,18 @@
         <w:rPr>
           <w:sz w:val="23"/>
           <w:szCs w:val="23"/>
-          <w:lang w:val="en-US"/>
-        </w:rPr>
-        <w:t xml:space="preserve"> label</w:t>
-      </w:r>
+        </w:rPr>
+        <w:t xml:space="preserve"> </w:t>
+      </w:r>
+      <w:proofErr w:type="spellStart"/>
+      <w:r>
+        <w:rPr>
+          <w:sz w:val="23"/>
+          <w:szCs w:val="23"/>
+        </w:rPr>
+        <w:t>label</w:t>
+      </w:r>
+      <w:proofErr w:type="spellEnd"/>
       <w:r>
         <w:rPr>
           <w:sz w:val="23"/>
@@ -21924,10 +22004,18 @@
         <w:rPr>
           <w:sz w:val="23"/>
           <w:szCs w:val="23"/>
-          <w:lang w:val="en-US"/>
-        </w:rPr>
-        <w:t xml:space="preserve"> stack</w:t>
-      </w:r>
+        </w:rPr>
+        <w:t xml:space="preserve"> </w:t>
+      </w:r>
+      <w:proofErr w:type="spellStart"/>
+      <w:r>
+        <w:rPr>
+          <w:sz w:val="23"/>
+          <w:szCs w:val="23"/>
+        </w:rPr>
+        <w:t>stack</w:t>
+      </w:r>
+      <w:proofErr w:type="spellEnd"/>
       <w:r>
         <w:rPr>
           <w:sz w:val="23"/>
@@ -22122,25 +22210,10 @@
                                 <w:kern w:val="0"/>
                                 <w:sz w:val="12"/>
                                 <w:szCs w:val="20"/>
-                                <w:lang w:val="en-US" w:eastAsia="it-IT"/>
+                                <w:lang w:eastAsia="it-IT"/>
                               </w:rPr>
-                              <w:t xml:space="preserve"> static </w:t>
+                              <w:t xml:space="preserve"> static int</w:t>
                             </w:r>
-                            <w:proofErr w:type="spellStart"/>
-                            <w:r>
-                              <w:rPr>
-                                <w:rFonts w:ascii="Courier New" w:eastAsia="Times New Roman" w:hAnsi="Courier New" w:cs="Courier New"/>
-                                <w:b/>
-                                <w:bCs/>
-                                <w:color w:val="000080"/>
-                                <w:kern w:val="0"/>
-                                <w:sz w:val="12"/>
-                                <w:szCs w:val="20"/>
-                                <w:lang w:val="en-US" w:eastAsia="it-IT"/>
-                              </w:rPr>
-                              <w:t>int</w:t>
-                            </w:r>
-                            <w:proofErr w:type="spellEnd"/>
                             <w:r>
                               <w:rPr>
                                 <w:rFonts w:ascii="Courier New" w:eastAsia="Times New Roman" w:hAnsi="Courier New" w:cs="Courier New"/>
@@ -22516,7 +22589,7 @@
                                 <w:kern w:val="0"/>
                                 <w:sz w:val="12"/>
                                 <w:szCs w:val="20"/>
-                                <w:lang w:val="en-US" w:eastAsia="it-IT"/>
+                                <w:lang w:eastAsia="it-IT"/>
                               </w:rPr>
                               <w:t>if</w:t>
                             </w:r>
@@ -22684,7 +22757,7 @@
                                 <w:kern w:val="0"/>
                                 <w:sz w:val="12"/>
                                 <w:szCs w:val="20"/>
-                                <w:lang w:val="en-US" w:eastAsia="it-IT"/>
+                                <w:lang w:eastAsia="it-IT"/>
                               </w:rPr>
                               <w:t>return</w:t>
                             </w:r>
@@ -23313,7 +23386,7 @@
                                 <w:kern w:val="0"/>
                                 <w:sz w:val="12"/>
                                 <w:szCs w:val="20"/>
-                                <w:lang w:val="en-US" w:eastAsia="it-IT"/>
+                                <w:lang w:eastAsia="it-IT"/>
                               </w:rPr>
                               <w:t>return</w:t>
                             </w:r>
@@ -23576,25 +23649,10 @@
                           <w:kern w:val="0"/>
                           <w:sz w:val="12"/>
                           <w:szCs w:val="20"/>
-                          <w:lang w:val="en-US" w:eastAsia="it-IT"/>
+                          <w:lang w:eastAsia="it-IT"/>
                         </w:rPr>
-                        <w:t xml:space="preserve"> static </w:t>
+                        <w:t xml:space="preserve"> static int</w:t>
                       </w:r>
-                      <w:proofErr w:type="spellStart"/>
-                      <w:r>
-                        <w:rPr>
-                          <w:rFonts w:ascii="Courier New" w:eastAsia="Times New Roman" w:hAnsi="Courier New" w:cs="Courier New"/>
-                          <w:b/>
-                          <w:bCs/>
-                          <w:color w:val="000080"/>
-                          <w:kern w:val="0"/>
-                          <w:sz w:val="12"/>
-                          <w:szCs w:val="20"/>
-                          <w:lang w:val="en-US" w:eastAsia="it-IT"/>
-                        </w:rPr>
-                        <w:t>int</w:t>
-                      </w:r>
-                      <w:proofErr w:type="spellEnd"/>
                       <w:r>
                         <w:rPr>
                           <w:rFonts w:ascii="Courier New" w:eastAsia="Times New Roman" w:hAnsi="Courier New" w:cs="Courier New"/>
@@ -23970,7 +24028,7 @@
                           <w:kern w:val="0"/>
                           <w:sz w:val="12"/>
                           <w:szCs w:val="20"/>
-                          <w:lang w:val="en-US" w:eastAsia="it-IT"/>
+                          <w:lang w:eastAsia="it-IT"/>
                         </w:rPr>
                         <w:t>if</w:t>
                       </w:r>
@@ -24138,7 +24196,7 @@
                           <w:kern w:val="0"/>
                           <w:sz w:val="12"/>
                           <w:szCs w:val="20"/>
-                          <w:lang w:val="en-US" w:eastAsia="it-IT"/>
+                          <w:lang w:eastAsia="it-IT"/>
                         </w:rPr>
                         <w:t>return</w:t>
                       </w:r>
@@ -24767,7 +24825,7 @@
                           <w:kern w:val="0"/>
                           <w:sz w:val="12"/>
                           <w:szCs w:val="20"/>
-                          <w:lang w:val="en-US" w:eastAsia="it-IT"/>
+                          <w:lang w:eastAsia="it-IT"/>
                         </w:rPr>
                         <w:t>return</w:t>
                       </w:r>
@@ -26785,10 +26843,18 @@
         <w:rPr>
           <w:sz w:val="23"/>
           <w:szCs w:val="23"/>
-          <w:lang w:val="en-US"/>
-        </w:rPr>
-        <w:t xml:space="preserve"> stack</w:t>
-      </w:r>
+        </w:rPr>
+        <w:t xml:space="preserve"> </w:t>
+      </w:r>
+      <w:proofErr w:type="spellStart"/>
+      <w:r>
+        <w:rPr>
+          <w:sz w:val="23"/>
+          <w:szCs w:val="23"/>
+        </w:rPr>
+        <w:t>stack</w:t>
+      </w:r>
+      <w:proofErr w:type="spellEnd"/>
       <w:r>
         <w:rPr>
           <w:sz w:val="23"/>
@@ -26934,10 +27000,18 @@
         <w:rPr>
           <w:sz w:val="23"/>
           <w:szCs w:val="23"/>
-          <w:lang w:val="en-US"/>
-        </w:rPr>
-        <w:t xml:space="preserve"> stack</w:t>
-      </w:r>
+        </w:rPr>
+        <w:t xml:space="preserve"> </w:t>
+      </w:r>
+      <w:proofErr w:type="spellStart"/>
+      <w:r>
+        <w:rPr>
+          <w:sz w:val="23"/>
+          <w:szCs w:val="23"/>
+        </w:rPr>
+        <w:t>stack</w:t>
+      </w:r>
+      <w:proofErr w:type="spellEnd"/>
       <w:r>
         <w:rPr>
           <w:sz w:val="23"/>
@@ -27088,10 +27162,18 @@
         <w:rPr>
           <w:sz w:val="23"/>
           <w:szCs w:val="23"/>
-          <w:lang w:val="en-US"/>
-        </w:rPr>
-        <w:t xml:space="preserve"> stack</w:t>
-      </w:r>
+        </w:rPr>
+        <w:t xml:space="preserve"> </w:t>
+      </w:r>
+      <w:proofErr w:type="spellStart"/>
+      <w:r>
+        <w:rPr>
+          <w:sz w:val="23"/>
+          <w:szCs w:val="23"/>
+        </w:rPr>
+        <w:t>stack</w:t>
+      </w:r>
+      <w:proofErr w:type="spellEnd"/>
       <w:r>
         <w:rPr>
           <w:sz w:val="23"/>
@@ -27427,10 +27509,18 @@
         <w:rPr>
           <w:sz w:val="23"/>
           <w:szCs w:val="23"/>
-          <w:lang w:val="en-US"/>
-        </w:rPr>
-        <w:t xml:space="preserve"> stack</w:t>
-      </w:r>
+        </w:rPr>
+        <w:t xml:space="preserve"> </w:t>
+      </w:r>
+      <w:proofErr w:type="spellStart"/>
+      <w:r>
+        <w:rPr>
+          <w:sz w:val="23"/>
+          <w:szCs w:val="23"/>
+        </w:rPr>
+        <w:t>stack</w:t>
+      </w:r>
+      <w:proofErr w:type="spellEnd"/>
       <w:r>
         <w:rPr>
           <w:sz w:val="23"/>
@@ -27752,10 +27842,18 @@
         <w:rPr>
           <w:sz w:val="23"/>
           <w:szCs w:val="23"/>
-          <w:lang w:val="en-US"/>
-        </w:rPr>
-        <w:t xml:space="preserve"> stack</w:t>
-      </w:r>
+        </w:rPr>
+        <w:t xml:space="preserve"> </w:t>
+      </w:r>
+      <w:proofErr w:type="spellStart"/>
+      <w:r>
+        <w:rPr>
+          <w:sz w:val="23"/>
+          <w:szCs w:val="23"/>
+        </w:rPr>
+        <w:t>stack</w:t>
+      </w:r>
+      <w:proofErr w:type="spellEnd"/>
       <w:r>
         <w:rPr>
           <w:sz w:val="23"/>
@@ -27783,10 +27881,18 @@
         <w:rPr>
           <w:sz w:val="23"/>
           <w:szCs w:val="23"/>
-          <w:lang w:val="en-US"/>
-        </w:rPr>
-        <w:t xml:space="preserve"> label</w:t>
-      </w:r>
+        </w:rPr>
+        <w:t xml:space="preserve"> </w:t>
+      </w:r>
+      <w:proofErr w:type="spellStart"/>
+      <w:r>
+        <w:rPr>
+          <w:sz w:val="23"/>
+          <w:szCs w:val="23"/>
+        </w:rPr>
+        <w:t>label</w:t>
+      </w:r>
+      <w:proofErr w:type="spellEnd"/>
       <w:r>
         <w:rPr>
           <w:sz w:val="23"/>
@@ -28549,10 +28655,18 @@
         <w:rPr>
           <w:sz w:val="23"/>
           <w:szCs w:val="23"/>
-          <w:lang w:val="en-US"/>
-        </w:rPr>
-        <w:t xml:space="preserve"> stack</w:t>
-      </w:r>
+        </w:rPr>
+        <w:t xml:space="preserve"> </w:t>
+      </w:r>
+      <w:proofErr w:type="spellStart"/>
+      <w:r>
+        <w:rPr>
+          <w:sz w:val="23"/>
+          <w:szCs w:val="23"/>
+        </w:rPr>
+        <w:t>stack</w:t>
+      </w:r>
+      <w:proofErr w:type="spellEnd"/>
       <w:r>
         <w:rPr>
           <w:sz w:val="23"/>
@@ -28998,10 +29112,18 @@
         <w:rPr>
           <w:sz w:val="23"/>
           <w:szCs w:val="23"/>
-          <w:lang w:val="en-US"/>
-        </w:rPr>
-        <w:t xml:space="preserve"> stack</w:t>
-      </w:r>
+        </w:rPr>
+        <w:t xml:space="preserve"> </w:t>
+      </w:r>
+      <w:proofErr w:type="spellStart"/>
+      <w:r>
+        <w:rPr>
+          <w:sz w:val="23"/>
+          <w:szCs w:val="23"/>
+        </w:rPr>
+        <w:t>stack</w:t>
+      </w:r>
+      <w:proofErr w:type="spellEnd"/>
       <w:r>
         <w:rPr>
           <w:sz w:val="23"/>
@@ -29372,8 +29494,6 @@
         </w:rPr>
         <w:t>n</w:t>
       </w:r>
-      <w:bookmarkStart w:id="0" w:name="_GoBack"/>
-      <w:bookmarkEnd w:id="0"/>
       <w:r>
         <w:rPr>
           <w:noProof/>
@@ -29587,10 +29707,18 @@
         <w:rPr>
           <w:sz w:val="23"/>
           <w:szCs w:val="23"/>
-          <w:lang w:val="en-US"/>
-        </w:rPr>
-        <w:t xml:space="preserve"> stack</w:t>
-      </w:r>
+        </w:rPr>
+        <w:t xml:space="preserve"> </w:t>
+      </w:r>
+      <w:proofErr w:type="spellStart"/>
+      <w:r>
+        <w:rPr>
+          <w:sz w:val="23"/>
+          <w:szCs w:val="23"/>
+        </w:rPr>
+        <w:t>stack</w:t>
+      </w:r>
+      <w:proofErr w:type="spellEnd"/>
       <w:r>
         <w:rPr>
           <w:sz w:val="23"/>
@@ -29900,18 +30028,990 @@
     </w:p>
     <w:p>
       <w:pPr>
+        <w:ind w:firstLine="0"/>
+      </w:pPr>
+    </w:p>
+    <w:p>
+      <w:pPr>
+        <w:spacing w:line="240" w:lineRule="auto"/>
+      </w:pPr>
+      <w:r>
+        <w:t xml:space="preserve">Il </w:t>
+      </w:r>
+      <w:r>
+        <w:t>numero</w:t>
+      </w:r>
+      <w:r>
+        <w:t xml:space="preserve"> di record di </w:t>
+      </w:r>
+      <w:r>
+        <w:t>attivazione</w:t>
+      </w:r>
+      <w:r>
+        <w:t xml:space="preserve"> creati da </w:t>
+      </w:r>
+      <w:proofErr w:type="spellStart"/>
+      <w:r>
+        <w:rPr>
+          <w:rFonts w:ascii="Courier New" w:hAnsi="Courier New" w:cs="Courier New"/>
+          <w:color w:val="FFC000"/>
+          <w:spacing w:val="-20"/>
+          <w:sz w:val="23"/>
+          <w:szCs w:val="23"/>
+          <w:lang w:eastAsia="it-IT"/>
+        </w:rPr>
+        <w:t>torriHanoi</w:t>
+      </w:r>
+      <w:proofErr w:type="spellEnd"/>
+      <w:r>
+        <w:rPr>
+          <w:rFonts w:ascii="Courier New" w:hAnsi="Courier New" w:cs="Courier New"/>
+          <w:color w:val="FFC000"/>
+          <w:spacing w:val="-20"/>
+          <w:sz w:val="23"/>
+          <w:szCs w:val="23"/>
+          <w:lang w:eastAsia="it-IT"/>
+        </w:rPr>
+        <w:t>(</w:t>
+      </w:r>
+      <w:proofErr w:type="spellStart"/>
+      <w:proofErr w:type="gramStart"/>
+      <w:r>
+        <w:rPr>
+          <w:rFonts w:ascii="Courier New" w:hAnsi="Courier New" w:cs="Courier New"/>
+          <w:color w:val="FFC000"/>
+          <w:spacing w:val="-20"/>
+          <w:sz w:val="23"/>
+          <w:szCs w:val="23"/>
+          <w:lang w:eastAsia="it-IT"/>
+        </w:rPr>
+        <w:t>n,a</w:t>
+      </w:r>
+      <w:proofErr w:type="gramEnd"/>
+      <w:r>
+        <w:rPr>
+          <w:rFonts w:ascii="Courier New" w:hAnsi="Courier New" w:cs="Courier New"/>
+          <w:color w:val="FFC000"/>
+          <w:spacing w:val="-20"/>
+          <w:sz w:val="23"/>
+          <w:szCs w:val="23"/>
+          <w:lang w:eastAsia="it-IT"/>
+        </w:rPr>
+        <w:t>,b</w:t>
+      </w:r>
+      <w:proofErr w:type="spellEnd"/>
+      <w:r>
+        <w:rPr>
+          <w:rFonts w:ascii="Courier New" w:hAnsi="Courier New" w:cs="Courier New"/>
+          <w:color w:val="FFC000"/>
+          <w:spacing w:val="-20"/>
+          <w:sz w:val="23"/>
+          <w:szCs w:val="23"/>
+          <w:lang w:eastAsia="it-IT"/>
+        </w:rPr>
+        <w:t>)</w:t>
+      </w:r>
+      <w:r>
+        <w:t xml:space="preserve"> è </w:t>
+      </w:r>
+      <w:r>
+        <w:rPr>
+          <w:rFonts w:ascii="Courier New" w:hAnsi="Courier New" w:cs="Courier New"/>
+          <w:color w:val="FFC000"/>
+          <w:spacing w:val="-20"/>
+          <w:sz w:val="23"/>
+          <w:szCs w:val="23"/>
+          <w:lang w:eastAsia="it-IT"/>
+        </w:rPr>
+        <w:t>n</w:t>
+      </w:r>
+      <w:r>
+        <w:t>+1</w:t>
+      </w:r>
+      <w:r>
+        <w:t xml:space="preserve"> ovvero </w:t>
+      </w:r>
+      <w:r>
+        <w:rPr>
+          <w:rFonts w:ascii="Courier New" w:hAnsi="Courier New" w:cs="Courier New"/>
+          <w:color w:val="FFC000"/>
+          <w:spacing w:val="-20"/>
+          <w:sz w:val="23"/>
+          <w:szCs w:val="23"/>
+          <w:lang w:eastAsia="it-IT"/>
+        </w:rPr>
+        <w:t>n</w:t>
+      </w:r>
+      <w:r>
+        <w:t xml:space="preserve"> chiamate ricorsive a </w:t>
+      </w:r>
+      <w:proofErr w:type="spellStart"/>
+      <w:r>
+        <w:rPr>
+          <w:rFonts w:ascii="Courier New" w:hAnsi="Courier New" w:cs="Courier New"/>
+          <w:color w:val="FFC000"/>
+          <w:spacing w:val="-20"/>
+          <w:sz w:val="23"/>
+          <w:szCs w:val="23"/>
+          <w:lang w:eastAsia="it-IT"/>
+        </w:rPr>
+        <w:t>torriHanoi</w:t>
+      </w:r>
+      <w:proofErr w:type="spellEnd"/>
+      <w:r>
+        <w:rPr>
+          <w:rFonts w:ascii="Courier New" w:hAnsi="Courier New" w:cs="Courier New"/>
+          <w:color w:val="FFC000"/>
+          <w:spacing w:val="-20"/>
+          <w:sz w:val="23"/>
+          <w:szCs w:val="23"/>
+          <w:lang w:eastAsia="it-IT"/>
+        </w:rPr>
+        <w:t>(</w:t>
+      </w:r>
+      <w:proofErr w:type="spellStart"/>
+      <w:r>
+        <w:rPr>
+          <w:rFonts w:ascii="Courier New" w:hAnsi="Courier New" w:cs="Courier New"/>
+          <w:color w:val="FFC000"/>
+          <w:spacing w:val="-20"/>
+          <w:sz w:val="23"/>
+          <w:szCs w:val="23"/>
+          <w:lang w:eastAsia="it-IT"/>
+        </w:rPr>
+        <w:t>n,a,b</w:t>
+      </w:r>
+      <w:proofErr w:type="spellEnd"/>
+      <w:r>
+        <w:rPr>
+          <w:rFonts w:ascii="Courier New" w:hAnsi="Courier New" w:cs="Courier New"/>
+          <w:color w:val="FFC000"/>
+          <w:spacing w:val="-20"/>
+          <w:sz w:val="23"/>
+          <w:szCs w:val="23"/>
+          <w:lang w:eastAsia="it-IT"/>
+        </w:rPr>
+        <w:t>)</w:t>
+      </w:r>
+      <w:r>
+        <w:t xml:space="preserve"> + una chiamata </w:t>
+      </w:r>
+      <w:r>
+        <w:rPr>
+          <w:lang w:eastAsia="it-IT"/>
+        </w:rPr>
+        <w:t>a</w:t>
+      </w:r>
+      <w:r>
+        <w:rPr>
+          <w:rFonts w:ascii="Courier New" w:hAnsi="Courier New" w:cs="Courier New"/>
+          <w:color w:val="FFC000"/>
+          <w:spacing w:val="-20"/>
+          <w:sz w:val="23"/>
+          <w:szCs w:val="23"/>
+          <w:lang w:eastAsia="it-IT"/>
+        </w:rPr>
+        <w:t xml:space="preserve"> sposta(</w:t>
+      </w:r>
+      <w:proofErr w:type="spellStart"/>
+      <w:r>
+        <w:rPr>
+          <w:rFonts w:ascii="Courier New" w:hAnsi="Courier New" w:cs="Courier New"/>
+          <w:color w:val="FFC000"/>
+          <w:spacing w:val="-20"/>
+          <w:sz w:val="23"/>
+          <w:szCs w:val="23"/>
+          <w:lang w:eastAsia="it-IT"/>
+        </w:rPr>
+        <w:t>a,b</w:t>
+      </w:r>
+      <w:proofErr w:type="spellEnd"/>
+      <w:r>
+        <w:rPr>
+          <w:rFonts w:ascii="Courier New" w:hAnsi="Courier New" w:cs="Courier New"/>
+          <w:color w:val="FFC000"/>
+          <w:spacing w:val="-20"/>
+          <w:sz w:val="23"/>
+          <w:szCs w:val="23"/>
+          <w:lang w:eastAsia="it-IT"/>
+        </w:rPr>
+        <w:t>)</w:t>
+      </w:r>
+      <w:r>
+        <w:t xml:space="preserve">. Grazie a questa constatazione possiamo determinare qual è il numero massimo di dischi </w:t>
+      </w:r>
+      <w:r>
+        <w:t>spostabili</w:t>
+      </w:r>
+      <w:r>
+        <w:t xml:space="preserve"> dall’algoritmo</w:t>
+      </w:r>
+      <w:r>
+        <w:t xml:space="preserve"> nel nostro elaboratore</w:t>
+      </w:r>
+      <w:r>
+        <w:t xml:space="preserve">. Ogni record di </w:t>
+      </w:r>
+      <w:proofErr w:type="spellStart"/>
+      <w:r>
+        <w:rPr>
+          <w:rFonts w:ascii="Courier New" w:hAnsi="Courier New" w:cs="Courier New"/>
+          <w:color w:val="FFC000"/>
+          <w:spacing w:val="-20"/>
+          <w:sz w:val="23"/>
+          <w:szCs w:val="23"/>
+          <w:lang w:eastAsia="it-IT"/>
+        </w:rPr>
+        <w:t>torriHanoi</w:t>
+      </w:r>
+      <w:proofErr w:type="spellEnd"/>
+      <w:r>
+        <w:rPr>
+          <w:rFonts w:ascii="Courier New" w:hAnsi="Courier New" w:cs="Courier New"/>
+          <w:color w:val="FFC000"/>
+          <w:spacing w:val="-20"/>
+          <w:sz w:val="23"/>
+          <w:szCs w:val="23"/>
+          <w:lang w:eastAsia="it-IT"/>
+        </w:rPr>
+        <w:t>(</w:t>
+      </w:r>
+      <w:proofErr w:type="spellStart"/>
+      <w:r>
+        <w:rPr>
+          <w:rFonts w:ascii="Courier New" w:hAnsi="Courier New" w:cs="Courier New"/>
+          <w:color w:val="FFC000"/>
+          <w:spacing w:val="-20"/>
+          <w:sz w:val="23"/>
+          <w:szCs w:val="23"/>
+          <w:lang w:eastAsia="it-IT"/>
+        </w:rPr>
+        <w:t>n,a,b</w:t>
+      </w:r>
+      <w:proofErr w:type="spellEnd"/>
+      <w:r>
+        <w:rPr>
+          <w:rFonts w:ascii="Courier New" w:hAnsi="Courier New" w:cs="Courier New"/>
+          <w:color w:val="FFC000"/>
+          <w:spacing w:val="-20"/>
+          <w:sz w:val="23"/>
+          <w:szCs w:val="23"/>
+          <w:lang w:eastAsia="it-IT"/>
+        </w:rPr>
+        <w:t>)</w:t>
+      </w:r>
+      <w:r>
+        <w:t xml:space="preserve"> </w:t>
+      </w:r>
+      <w:r>
+        <w:t xml:space="preserve"> al momento della call </w:t>
+      </w:r>
+      <w:r>
+        <w:t>ricorsiva</w:t>
+      </w:r>
+      <w:r>
+        <w:t xml:space="preserve"> occupa </w:t>
+      </w:r>
+      <w:r>
+        <w:t xml:space="preserve">al massimo </w:t>
+      </w:r>
+      <w:r>
+        <w:rPr>
+          <w:rFonts w:ascii="Courier New" w:hAnsi="Courier New" w:cs="Courier New"/>
+          <w:spacing w:val="-20"/>
+          <w:sz w:val="23"/>
+          <w:szCs w:val="23"/>
+          <w:lang w:eastAsia="it-IT"/>
+        </w:rPr>
+        <w:t>8</w:t>
+      </w:r>
+      <w:r>
+        <w:rPr>
+          <w:rFonts w:ascii="Courier New" w:hAnsi="Courier New" w:cs="Courier New"/>
+          <w:spacing w:val="-20"/>
+          <w:sz w:val="23"/>
+          <w:szCs w:val="23"/>
+          <w:lang w:eastAsia="it-IT"/>
+        </w:rPr>
+        <w:t xml:space="preserve"> word</w:t>
+      </w:r>
+      <w:r>
+        <w:t xml:space="preserve"> </w:t>
+      </w:r>
+      <w:r>
+        <w:t xml:space="preserve"> mentre</w:t>
+      </w:r>
+      <w:r>
+        <w:t>,</w:t>
+      </w:r>
+      <w:r>
+        <w:t xml:space="preserve"> al massimo</w:t>
+      </w:r>
+      <w:r>
+        <w:t>,</w:t>
+      </w:r>
+      <w:r>
+        <w:t xml:space="preserve"> la chiamata a </w:t>
+      </w:r>
+      <w:r>
+        <w:rPr>
+          <w:rFonts w:ascii="Courier New" w:hAnsi="Courier New" w:cs="Courier New"/>
+          <w:color w:val="FFC000"/>
+          <w:spacing w:val="-20"/>
+          <w:sz w:val="23"/>
+          <w:szCs w:val="23"/>
+          <w:lang w:eastAsia="it-IT"/>
+        </w:rPr>
+        <w:t>sposta(</w:t>
+      </w:r>
+      <w:proofErr w:type="spellStart"/>
+      <w:r>
+        <w:rPr>
+          <w:rFonts w:ascii="Courier New" w:hAnsi="Courier New" w:cs="Courier New"/>
+          <w:color w:val="FFC000"/>
+          <w:spacing w:val="-20"/>
+          <w:sz w:val="23"/>
+          <w:szCs w:val="23"/>
+          <w:lang w:eastAsia="it-IT"/>
+        </w:rPr>
+        <w:t>a,b</w:t>
+      </w:r>
+      <w:proofErr w:type="spellEnd"/>
+      <w:r>
+        <w:rPr>
+          <w:rFonts w:ascii="Courier New" w:hAnsi="Courier New" w:cs="Courier New"/>
+          <w:color w:val="FFC000"/>
+          <w:spacing w:val="-20"/>
+          <w:sz w:val="23"/>
+          <w:szCs w:val="23"/>
+          <w:lang w:eastAsia="it-IT"/>
+        </w:rPr>
+        <w:t>)</w:t>
+      </w:r>
+      <w:r>
+        <w:t xml:space="preserve"> occupa </w:t>
+      </w:r>
+      <w:r>
+        <w:rPr>
+          <w:rFonts w:ascii="Courier New" w:hAnsi="Courier New" w:cs="Courier New"/>
+          <w:spacing w:val="-20"/>
+          <w:sz w:val="23"/>
+          <w:szCs w:val="23"/>
+          <w:lang w:eastAsia="it-IT"/>
+        </w:rPr>
+        <w:t>6 word</w:t>
+      </w:r>
+      <w:r>
+        <w:t xml:space="preserve">, allora </w:t>
+      </w:r>
+      <w:r>
+        <w:t xml:space="preserve">il massimo spazio che può occupare sullo </w:t>
+      </w:r>
+      <w:proofErr w:type="spellStart"/>
+      <w:r>
+        <w:t>stack</w:t>
+      </w:r>
+      <w:proofErr w:type="spellEnd"/>
+      <w:r>
+        <w:t xml:space="preserve"> una chiamata con </w:t>
+      </w:r>
+      <w:r>
+        <w:rPr>
+          <w:rFonts w:ascii="Courier New" w:hAnsi="Courier New" w:cs="Courier New"/>
+          <w:color w:val="FFC000"/>
+          <w:spacing w:val="-20"/>
+          <w:sz w:val="23"/>
+          <w:szCs w:val="23"/>
+          <w:lang w:eastAsia="it-IT"/>
+        </w:rPr>
+        <w:t>n</w:t>
+      </w:r>
+      <w:r>
+        <w:t xml:space="preserve"> dischi </w:t>
+      </w:r>
+      <w:r>
+        <w:t xml:space="preserve">è </w:t>
+      </w:r>
+      <m:oMath>
+        <m:d>
+          <m:dPr>
+            <m:ctrlPr>
+              <w:rPr>
+                <w:rFonts w:ascii="Cambria Math" w:hAnsi="Cambria Math"/>
+                <w:i/>
+              </w:rPr>
+            </m:ctrlPr>
+          </m:dPr>
+          <m:e>
+            <m:r>
+              <w:rPr>
+                <w:rFonts w:ascii="Cambria Math" w:hAnsi="Cambria Math"/>
+              </w:rPr>
+              <m:t>8</m:t>
+            </m:r>
+            <m:r>
+              <w:rPr>
+                <w:rFonts w:ascii="Cambria Math" w:hAnsi="Cambria Math"/>
+              </w:rPr>
+              <m:t>n+6</m:t>
+            </m:r>
+          </m:e>
+        </m:d>
+        <m:r>
+          <w:rPr>
+            <w:rFonts w:ascii="Cambria Math" w:hAnsi="Cambria Math"/>
+          </w:rPr>
+          <m:t xml:space="preserve"> </m:t>
+        </m:r>
+      </m:oMath>
+      <w:r>
+        <w:rPr>
+          <w:rFonts w:ascii="Courier New" w:hAnsi="Courier New" w:cs="Courier New"/>
+          <w:spacing w:val="-20"/>
+          <w:sz w:val="23"/>
+          <w:szCs w:val="23"/>
+          <w:lang w:eastAsia="it-IT"/>
+        </w:rPr>
+        <w:t>word</w:t>
+      </w:r>
+      <w:r>
+        <w:t xml:space="preserve"> e</w:t>
+      </w:r>
+      <w:r>
+        <w:t>,</w:t>
+      </w:r>
+      <w:r>
+        <w:t xml:space="preserve"> dato che</w:t>
+      </w:r>
+      <w:r>
+        <w:t>,</w:t>
+      </w:r>
+      <w:r>
+        <w:t xml:space="preserve"> una </w:t>
+      </w:r>
+      <w:r>
+        <w:rPr>
+          <w:rFonts w:ascii="Courier New" w:hAnsi="Courier New" w:cs="Courier New"/>
+          <w:spacing w:val="-20"/>
+          <w:sz w:val="23"/>
+          <w:szCs w:val="23"/>
+          <w:lang w:eastAsia="it-IT"/>
+        </w:rPr>
+        <w:t>word</w:t>
+      </w:r>
+      <w:r>
+        <w:t xml:space="preserve"> sono (in questa architettura) </w:t>
+      </w:r>
+      <w:r>
+        <w:rPr>
+          <w:rFonts w:ascii="Courier New" w:hAnsi="Courier New" w:cs="Courier New"/>
+          <w:spacing w:val="-20"/>
+          <w:sz w:val="23"/>
+          <w:szCs w:val="23"/>
+          <w:lang w:eastAsia="it-IT"/>
+        </w:rPr>
+        <w:t>4 byte</w:t>
+      </w:r>
+      <w:r>
+        <w:t xml:space="preserve"> alla fine lo spazio occupato è di </w:t>
+      </w:r>
+      <w:r>
+        <w:t>4</w:t>
+      </w:r>
+      <m:oMath>
+        <m:d>
+          <m:dPr>
+            <m:ctrlPr>
+              <w:rPr>
+                <w:rFonts w:ascii="Cambria Math" w:hAnsi="Cambria Math"/>
+                <w:i/>
+              </w:rPr>
+            </m:ctrlPr>
+          </m:dPr>
+          <m:e>
+            <m:r>
+              <w:rPr>
+                <w:rFonts w:ascii="Cambria Math" w:hAnsi="Cambria Math"/>
+              </w:rPr>
+              <m:t>8</m:t>
+            </m:r>
+            <m:r>
+              <w:rPr>
+                <w:rFonts w:ascii="Cambria Math" w:hAnsi="Cambria Math"/>
+              </w:rPr>
+              <m:t>n+6</m:t>
+            </m:r>
+          </m:e>
+        </m:d>
+        <m:r>
+          <w:rPr>
+            <w:rFonts w:ascii="Cambria Math" w:hAnsi="Cambria Math"/>
+          </w:rPr>
+          <m:t xml:space="preserve"> </m:t>
+        </m:r>
+      </m:oMath>
+      <w:r>
+        <w:rPr>
+          <w:rFonts w:ascii="Courier New" w:hAnsi="Courier New" w:cs="Courier New"/>
+          <w:spacing w:val="-20"/>
+          <w:sz w:val="23"/>
+          <w:szCs w:val="23"/>
+          <w:lang w:eastAsia="it-IT"/>
+        </w:rPr>
+        <w:t>byte</w:t>
+      </w:r>
+      <w:r>
+        <w:t xml:space="preserve">. </w:t>
+      </w:r>
+      <w:r>
+        <w:t>Nel</w:t>
+      </w:r>
+      <w:r>
+        <w:t xml:space="preserve"> nostro emulatore la dimensione</w:t>
+      </w:r>
+      <w:r>
+        <w:t xml:space="preserve"> totale</w:t>
+      </w:r>
+      <w:r>
+        <w:t xml:space="preserve"> </w:t>
+      </w:r>
+      <w:r>
+        <w:t xml:space="preserve">dello </w:t>
+      </w:r>
+      <w:proofErr w:type="spellStart"/>
+      <w:r>
+        <w:t>stack</w:t>
+      </w:r>
+      <w:proofErr w:type="spellEnd"/>
+      <w:r>
+        <w:t xml:space="preserve"> è di </w:t>
+      </w:r>
+      <w:r>
+        <w:rPr>
+          <w:rFonts w:ascii="Courier New" w:hAnsi="Courier New" w:cs="Courier New"/>
+          <w:spacing w:val="-20"/>
+          <w:sz w:val="23"/>
+          <w:szCs w:val="23"/>
+          <w:lang w:eastAsia="it-IT"/>
+        </w:rPr>
+        <w:t>0x10000</w:t>
+      </w:r>
+      <w:r>
+        <w:rPr>
+          <w:rFonts w:ascii="Courier New" w:hAnsi="Courier New" w:cs="Courier New"/>
+          <w:spacing w:val="-20"/>
+          <w:sz w:val="23"/>
+          <w:szCs w:val="23"/>
+          <w:lang w:eastAsia="it-IT"/>
+        </w:rPr>
+        <w:t xml:space="preserve"> word</w:t>
+      </w:r>
+      <w:r>
+        <w:t xml:space="preserve"> (256</w:t>
+      </w:r>
+      <w:r>
+        <w:t>kB</w:t>
+      </w:r>
+      <w:r>
+        <w:t xml:space="preserve">) </w:t>
+      </w:r>
+      <w:r>
+        <w:t xml:space="preserve">e l’indirizzo di partenza è </w:t>
+      </w:r>
+      <w:r>
+        <w:rPr>
+          <w:rFonts w:ascii="Courier New" w:hAnsi="Courier New" w:cs="Courier New"/>
+          <w:spacing w:val="-20"/>
+          <w:sz w:val="23"/>
+          <w:szCs w:val="23"/>
+          <w:lang w:eastAsia="it-IT"/>
+        </w:rPr>
+        <w:t>0x8000</w:t>
+      </w:r>
+      <w:r>
+        <w:t xml:space="preserve"> ovvero la metà lasciano a disposizione </w:t>
+      </w:r>
+      <w:r>
+        <w:rPr>
+          <w:rFonts w:ascii="Courier New" w:hAnsi="Courier New" w:cs="Courier New"/>
+          <w:spacing w:val="-20"/>
+          <w:sz w:val="23"/>
+          <w:szCs w:val="23"/>
+          <w:lang w:eastAsia="it-IT"/>
+        </w:rPr>
+        <w:t>0x8000</w:t>
+      </w:r>
+      <w:r>
+        <w:rPr>
+          <w:rFonts w:ascii="Courier New" w:hAnsi="Courier New" w:cs="Courier New"/>
+          <w:spacing w:val="-20"/>
+          <w:sz w:val="23"/>
+          <w:szCs w:val="23"/>
+          <w:lang w:eastAsia="it-IT"/>
+        </w:rPr>
+        <w:t xml:space="preserve"> word</w:t>
+      </w:r>
+      <w:r>
+        <w:t xml:space="preserve"> (128kb) per </w:t>
+      </w:r>
+      <w:r>
+        <w:t>allocare</w:t>
+      </w:r>
+      <w:r>
+        <w:t xml:space="preserve"> record di </w:t>
+      </w:r>
+      <w:r>
+        <w:t>attivazione</w:t>
+      </w:r>
+      <w:r>
+        <w:t>, quindi</w:t>
+      </w:r>
+    </w:p>
+    <w:p>
+      <w:pPr>
+        <w:spacing w:line="240" w:lineRule="auto"/>
+      </w:pPr>
+    </w:p>
+    <w:p>
+      <w:pPr>
+        <w:spacing w:line="240" w:lineRule="auto"/>
+      </w:pPr>
+      <m:oMathPara>
+        <m:oMath>
+          <m:d>
+            <m:dPr>
+              <m:ctrlPr>
+                <w:rPr>
+                  <w:rFonts w:ascii="Cambria Math" w:hAnsi="Cambria Math"/>
+                  <w:i/>
+                </w:rPr>
+              </m:ctrlPr>
+            </m:dPr>
+            <m:e>
+              <m:r>
+                <w:rPr>
+                  <w:rFonts w:ascii="Cambria Math" w:hAnsi="Cambria Math"/>
+                </w:rPr>
+                <m:t>8</m:t>
+              </m:r>
+              <m:r>
+                <w:rPr>
+                  <w:rFonts w:ascii="Cambria Math" w:hAnsi="Cambria Math"/>
+                </w:rPr>
+                <m:t>n+6</m:t>
+              </m:r>
+            </m:e>
+          </m:d>
+          <m:r>
+            <w:rPr>
+              <w:rFonts w:ascii="Cambria Math" w:hAnsi="Cambria Math"/>
+            </w:rPr>
+            <m:t>&lt;</m:t>
+          </m:r>
+          <m:r>
+            <w:rPr>
+              <w:rFonts w:ascii="Cambria Math" w:hAnsi="Cambria Math"/>
+            </w:rPr>
+            <m:t>32768</m:t>
+          </m:r>
+          <m:r>
+            <w:rPr>
+              <w:rFonts w:ascii="Cambria Math" w:hAnsi="Cambria Math"/>
+            </w:rPr>
+            <m:t>→</m:t>
+          </m:r>
+          <m:r>
+            <w:rPr>
+              <w:rFonts w:ascii="Cambria Math" w:hAnsi="Cambria Math"/>
+            </w:rPr>
+            <m:t>n</m:t>
+          </m:r>
+          <m:r>
+            <w:rPr>
+              <w:rFonts w:ascii="Cambria Math" w:hAnsi="Cambria Math"/>
+            </w:rPr>
+            <m:t>&lt;</m:t>
+          </m:r>
+          <m:r>
+            <w:rPr>
+              <w:rFonts w:ascii="Cambria Math" w:hAnsi="Cambria Math"/>
+            </w:rPr>
+            <m:t>4096</m:t>
+          </m:r>
+        </m:oMath>
+      </m:oMathPara>
+    </w:p>
+    <w:p>
+      <w:pPr>
+        <w:spacing w:line="240" w:lineRule="auto"/>
+      </w:pPr>
+    </w:p>
+    <w:p>
+      <w:pPr>
+        <w:spacing w:line="240" w:lineRule="auto"/>
+        <w:ind w:firstLine="0"/>
+        <w:jc w:val="center"/>
+      </w:pPr>
+      <w:r>
+        <w:t>oppure</w:t>
+      </w:r>
+    </w:p>
+    <w:p>
+      <w:pPr>
+        <w:spacing w:line="240" w:lineRule="auto"/>
+        <w:ind w:firstLine="0"/>
         <w:jc w:val="center"/>
       </w:pPr>
     </w:p>
     <w:p>
       <w:pPr>
-        <w:jc w:val="right"/>
+        <w:spacing w:line="240" w:lineRule="auto"/>
       </w:pPr>
+      <m:oMathPara>
+        <m:oMath>
+          <m:r>
+            <w:rPr>
+              <w:rFonts w:ascii="Cambria Math" w:hAnsi="Cambria Math"/>
+            </w:rPr>
+            <m:t>(0x8)n+0x6</m:t>
+          </m:r>
+          <m:r>
+            <w:rPr>
+              <w:rFonts w:ascii="Cambria Math" w:hAnsi="Cambria Math"/>
+            </w:rPr>
+            <m:t>&lt;</m:t>
+          </m:r>
+          <m:r>
+            <w:rPr>
+              <w:rFonts w:ascii="Cambria Math" w:hAnsi="Cambria Math"/>
+            </w:rPr>
+            <m:t>0x8000</m:t>
+          </m:r>
+          <m:r>
+            <w:rPr>
+              <w:rFonts w:ascii="Cambria Math" w:hAnsi="Cambria Math"/>
+            </w:rPr>
+            <m:t>→n&lt;</m:t>
+          </m:r>
+          <m:r>
+            <w:rPr>
+              <w:rFonts w:ascii="Cambria Math" w:hAnsi="Cambria Math"/>
+            </w:rPr>
+            <m:t>0x0FFF</m:t>
+          </m:r>
+        </m:oMath>
+      </m:oMathPara>
+    </w:p>
+    <w:p>
+      <w:pPr>
+        <w:spacing w:line="240" w:lineRule="auto"/>
+      </w:pPr>
+    </w:p>
+    <w:p>
+      <w:pPr>
+        <w:spacing w:line="240" w:lineRule="auto"/>
+      </w:pPr>
+      <w:r>
+        <w:t xml:space="preserve">Il numero intero più grande minore di 4096 è 4095 ovvero il massimo numero di dischi che il nostro programma </w:t>
+      </w:r>
+      <w:proofErr w:type="spellStart"/>
+      <w:r>
+        <w:rPr>
+          <w:i/>
+        </w:rPr>
+        <w:t>torriHanoi.jas</w:t>
+      </w:r>
+      <w:proofErr w:type="spellEnd"/>
+      <w:r>
+        <w:t xml:space="preserve"> sul nostro elaboratore </w:t>
+      </w:r>
+      <w:r>
+        <w:rPr>
+          <w:b/>
+        </w:rPr>
+        <w:t>mic1</w:t>
+      </w:r>
+      <w:r>
+        <w:t xml:space="preserve"> è in grado di supportare.</w:t>
+      </w:r>
+    </w:p>
+    <w:p>
+      <w:pPr>
+        <w:spacing w:line="240" w:lineRule="auto"/>
+      </w:pPr>
+    </w:p>
+    <w:p>
+      <w:pPr>
+        <w:spacing w:line="240" w:lineRule="auto"/>
+      </w:pPr>
+      <w:r>
+        <w:t xml:space="preserve">È possibile verificare quanto scritto sopra all’interno dell’emulatore a noi in dotazione nel seguente modo: si esegua il programma </w:t>
+      </w:r>
+      <w:proofErr w:type="spellStart"/>
+      <w:r>
+        <w:rPr>
+          <w:i/>
+        </w:rPr>
+        <w:t>torriHanoi.jas</w:t>
+      </w:r>
+      <w:proofErr w:type="spellEnd"/>
+      <w:r>
+        <w:rPr>
+          <w:i/>
+        </w:rPr>
+        <w:t xml:space="preserve"> </w:t>
+      </w:r>
+      <w:r>
+        <w:t xml:space="preserve">con un qualsiasi numero di dischi. </w:t>
+      </w:r>
+      <w:r>
+        <w:lastRenderedPageBreak/>
+        <w:t xml:space="preserve">Al termine dell’esecuzione si potrà constatare che l’ultima cella “sporca” (dovrebbe </w:t>
+      </w:r>
+      <w:r>
+        <w:t>contenere</w:t>
+      </w:r>
+      <w:r>
+        <w:t xml:space="preserve"> </w:t>
+      </w:r>
+      <w:r>
+        <w:rPr>
+          <w:rFonts w:ascii="Courier New" w:hAnsi="Courier New" w:cs="Courier New"/>
+          <w:spacing w:val="-20"/>
+          <w:sz w:val="23"/>
+          <w:szCs w:val="23"/>
+          <w:lang w:eastAsia="it-IT"/>
+        </w:rPr>
+        <w:t>0x0030</w:t>
+      </w:r>
+      <w:r>
+        <w:t xml:space="preserve">: il valore utilizzato da </w:t>
+      </w:r>
+      <w:r>
+        <w:rPr>
+          <w:rFonts w:ascii="Courier New" w:hAnsi="Courier New" w:cs="Courier New"/>
+          <w:color w:val="FFC000"/>
+          <w:spacing w:val="-20"/>
+          <w:sz w:val="23"/>
+          <w:szCs w:val="23"/>
+          <w:lang w:eastAsia="it-IT"/>
+        </w:rPr>
+        <w:t>sposta</w:t>
+      </w:r>
+      <w:r>
+        <w:rPr>
+          <w:rFonts w:ascii="Courier New" w:hAnsi="Courier New" w:cs="Courier New"/>
+          <w:color w:val="FFC000"/>
+          <w:spacing w:val="-20"/>
+          <w:sz w:val="23"/>
+          <w:szCs w:val="23"/>
+          <w:lang w:eastAsia="it-IT"/>
+        </w:rPr>
+        <w:t>(</w:t>
+      </w:r>
+      <w:proofErr w:type="spellStart"/>
+      <w:r>
+        <w:rPr>
+          <w:rFonts w:ascii="Courier New" w:hAnsi="Courier New" w:cs="Courier New"/>
+          <w:color w:val="FFC000"/>
+          <w:spacing w:val="-20"/>
+          <w:sz w:val="23"/>
+          <w:szCs w:val="23"/>
+          <w:lang w:eastAsia="it-IT"/>
+        </w:rPr>
+        <w:t>a,b</w:t>
+      </w:r>
+      <w:proofErr w:type="spellEnd"/>
+      <w:r>
+        <w:rPr>
+          <w:rFonts w:ascii="Courier New" w:hAnsi="Courier New" w:cs="Courier New"/>
+          <w:color w:val="FFC000"/>
+          <w:spacing w:val="-20"/>
+          <w:sz w:val="23"/>
+          <w:szCs w:val="23"/>
+          <w:lang w:eastAsia="it-IT"/>
+        </w:rPr>
+        <w:t>)</w:t>
+      </w:r>
+      <w:r>
+        <w:t xml:space="preserve"> per stampare</w:t>
+      </w:r>
+      <w:r>
+        <w:t xml:space="preserve"> una cifra numerica in ASCII</w:t>
+      </w:r>
+      <w:r>
+        <w:t xml:space="preserve">) </w:t>
+      </w:r>
+      <w:r>
+        <w:t>dello</w:t>
+      </w:r>
+      <w:bookmarkStart w:id="0" w:name="_GoBack"/>
+      <w:bookmarkEnd w:id="0"/>
+      <w:r>
+        <w:t xml:space="preserve"> </w:t>
+      </w:r>
+      <w:proofErr w:type="spellStart"/>
+      <w:r>
+        <w:t>stack</w:t>
+      </w:r>
+      <w:proofErr w:type="spellEnd"/>
+      <w:r>
+        <w:t xml:space="preserve"> si troverà all’indirizzo </w:t>
+      </w:r>
+      <m:oMath>
+        <m:r>
+          <w:rPr>
+            <w:rFonts w:ascii="Cambria Math" w:hAnsi="Cambria Math"/>
+          </w:rPr>
+          <m:t>(0x</m:t>
+        </m:r>
+        <m:r>
+          <w:rPr>
+            <w:rFonts w:ascii="Cambria Math" w:hAnsi="Cambria Math"/>
+          </w:rPr>
+          <m:t>8</m:t>
+        </m:r>
+        <m:r>
+          <w:rPr>
+            <w:rFonts w:ascii="Cambria Math" w:hAnsi="Cambria Math"/>
+          </w:rPr>
+          <m:t>)</m:t>
+        </m:r>
+        <m:r>
+          <w:rPr>
+            <w:rFonts w:ascii="Cambria Math" w:hAnsi="Cambria Math"/>
+          </w:rPr>
+          <m:t>n+</m:t>
+        </m:r>
+        <m:r>
+          <w:rPr>
+            <w:rFonts w:ascii="Cambria Math" w:hAnsi="Cambria Math"/>
+          </w:rPr>
+          <m:t>0x6+0x8000</m:t>
+        </m:r>
+      </m:oMath>
+      <w:r>
+        <w:t xml:space="preserve"> dove </w:t>
+      </w:r>
+      <m:oMath>
+        <m:r>
+          <w:rPr>
+            <w:rFonts w:ascii="Cambria Math" w:hAnsi="Cambria Math"/>
+          </w:rPr>
+          <m:t>n</m:t>
+        </m:r>
+      </m:oMath>
+      <w:r>
+        <w:t xml:space="preserve"> è il numero di dischi inseriti in input.</w:t>
+      </w:r>
     </w:p>
     <w:p>
       <w:pPr>
         <w:jc w:val="right"/>
       </w:pPr>
+      <w:r>
+        <w:t xml:space="preserve"> c</w:t>
+      </w:r>
     </w:p>
     <w:p>
       <w:pPr>
@@ -30053,7 +31153,7 @@
         <w:noProof/>
         <w:lang w:bidi="it-IT"/>
       </w:rPr>
-      <w:t>8</w:t>
+      <w:t>9</w:t>
     </w:r>
     <w:r>
       <w:rPr>
@@ -31494,7 +32594,6 @@
   <w:style w:type="character" w:default="1" w:styleId="Carpredefinitoparagrafo">
     <w:name w:val="Default Paragraph Font"/>
     <w:uiPriority w:val="1"/>
-    <w:semiHidden/>
     <w:unhideWhenUsed/>
   </w:style>
   <w:style w:type="table" w:default="1" w:styleId="Tabellanormale">
@@ -33400,7 +34499,7 @@
 </file>
 
 <file path=customXml/itemProps1.xml><?xml version="1.0" encoding="utf-8"?>
-<ds:datastoreItem xmlns:ds="http://schemas.openxmlformats.org/officeDocument/2006/customXml" ds:itemID="{22B48917-73F6-4144-8EC2-076477745DD3}">
+<ds:datastoreItem xmlns:ds="http://schemas.openxmlformats.org/officeDocument/2006/customXml" ds:itemID="{153D7894-C1EF-47BA-B75D-E03C51B83F97}">
   <ds:schemaRefs>
     <ds:schemaRef ds:uri="http://schemas.openxmlformats.org/officeDocument/2006/bibliography"/>
   </ds:schemaRefs>

</xml_diff>